<commit_message>
updated readme and checklist files
</commit_message>
<xml_diff>
--- a/COMP2007 CW2 Checklist.docx
+++ b/COMP2007 CW2 Checklist.docx
@@ -1,6 +1,6 @@
 
 <file path=word/document.xml><?xml version="1.0" encoding="utf-8"?>
-<w:document xmlns:wpc="http://schemas.microsoft.com/office/word/2010/wordprocessingCanvas" xmlns:cx="http://schemas.microsoft.com/office/drawing/2014/chartex" xmlns:cx1="http://schemas.microsoft.com/office/drawing/2015/9/8/chartex" xmlns:cx2="http://schemas.microsoft.com/office/drawing/2015/10/21/chartex" xmlns:cx3="http://schemas.microsoft.com/office/drawing/2016/5/9/chartex" xmlns:cx4="http://schemas.microsoft.com/office/drawing/2016/5/10/chartex" xmlns:cx5="http://schemas.microsoft.com/office/drawing/2016/5/11/chartex" xmlns:cx6="http://schemas.microsoft.com/office/drawing/2016/5/12/chartex" xmlns:cx7="http://schemas.microsoft.com/office/drawing/2016/5/13/chartex" xmlns:cx8="http://schemas.microsoft.com/office/drawing/2016/5/14/chartex" xmlns:mc="http://schemas.openxmlformats.org/markup-compatibility/2006" xmlns:aink="http://schemas.microsoft.com/office/drawing/2016/ink" xmlns:am3d="http://schemas.microsoft.com/office/drawing/2017/model3d" xmlns:o="urn:schemas-microsoft-com:office:office" xmlns:r="http://schemas.openxmlformats.org/officeDocument/2006/relationships" xmlns:m="http://schemas.openxmlformats.org/officeDocument/2006/math" xmlns:v="urn:schemas-microsoft-com:vml" xmlns:wp14="http://schemas.microsoft.com/office/word/2010/wordprocessingDrawing" xmlns:wp="http://schemas.openxmlformats.org/drawingml/2006/wordprocessingDrawing" xmlns:w10="urn:schemas-microsoft-com:office:word" xmlns:w="http://schemas.openxmlformats.org/wordprocessingml/2006/main" xmlns:w14="http://schemas.microsoft.com/office/word/2010/wordml" xmlns:w15="http://schemas.microsoft.com/office/word/2012/wordml" xmlns:w16cid="http://schemas.microsoft.com/office/word/2016/wordml/cid" xmlns:w16se="http://schemas.microsoft.com/office/word/2015/wordml/symex" xmlns:wpg="http://schemas.microsoft.com/office/word/2010/wordprocessingGroup" xmlns:wpi="http://schemas.microsoft.com/office/word/2010/wordprocessingInk" xmlns:wne="http://schemas.microsoft.com/office/word/2006/wordml" xmlns:wps="http://schemas.microsoft.com/office/word/2010/wordprocessingShape" mc:Ignorable="w14 w15 w16se w16cid wp14">
+<w:document xmlns:wpc="http://schemas.microsoft.com/office/word/2010/wordprocessingCanvas" xmlns:cx="http://schemas.microsoft.com/office/drawing/2014/chartex" xmlns:cx1="http://schemas.microsoft.com/office/drawing/2015/9/8/chartex" xmlns:cx2="http://schemas.microsoft.com/office/drawing/2015/10/21/chartex" xmlns:cx3="http://schemas.microsoft.com/office/drawing/2016/5/9/chartex" xmlns:cx4="http://schemas.microsoft.com/office/drawing/2016/5/10/chartex" xmlns:cx5="http://schemas.microsoft.com/office/drawing/2016/5/11/chartex" xmlns:cx6="http://schemas.microsoft.com/office/drawing/2016/5/12/chartex" xmlns:cx7="http://schemas.microsoft.com/office/drawing/2016/5/13/chartex" xmlns:cx8="http://schemas.microsoft.com/office/drawing/2016/5/14/chartex" xmlns:mc="http://schemas.openxmlformats.org/markup-compatibility/2006" xmlns:aink="http://schemas.microsoft.com/office/drawing/2016/ink" xmlns:am3d="http://schemas.microsoft.com/office/drawing/2017/model3d" xmlns:o="urn:schemas-microsoft-com:office:office" xmlns:oel="http://schemas.microsoft.com/office/2019/extlst" xmlns:r="http://schemas.openxmlformats.org/officeDocument/2006/relationships" xmlns:m="http://schemas.openxmlformats.org/officeDocument/2006/math" xmlns:v="urn:schemas-microsoft-com:vml" xmlns:wp14="http://schemas.microsoft.com/office/word/2010/wordprocessingDrawing" xmlns:wp="http://schemas.openxmlformats.org/drawingml/2006/wordprocessingDrawing" xmlns:w10="urn:schemas-microsoft-com:office:word" xmlns:w="http://schemas.openxmlformats.org/wordprocessingml/2006/main" xmlns:w14="http://schemas.microsoft.com/office/word/2010/wordml" xmlns:w15="http://schemas.microsoft.com/office/word/2012/wordml" xmlns:w16cex="http://schemas.microsoft.com/office/word/2018/wordml/cex" xmlns:w16cid="http://schemas.microsoft.com/office/word/2016/wordml/cid" xmlns:w16="http://schemas.microsoft.com/office/word/2018/wordml" xmlns:w16du="http://schemas.microsoft.com/office/word/2023/wordml/word16du" xmlns:w16sdtdh="http://schemas.microsoft.com/office/word/2020/wordml/sdtdatahash" xmlns:w16se="http://schemas.microsoft.com/office/word/2015/wordml/symex" xmlns:wpg="http://schemas.microsoft.com/office/word/2010/wordprocessingGroup" xmlns:wpi="http://schemas.microsoft.com/office/word/2010/wordprocessingInk" xmlns:wne="http://schemas.microsoft.com/office/word/2006/wordml" xmlns:wps="http://schemas.microsoft.com/office/word/2010/wordprocessingShape" mc:Ignorable="w14 w15 w16se w16cid w16 w16cex w16sdtdh w16du wp14">
   <w:body>
     <w:p>
       <w:pPr>
@@ -100,9 +100,9 @@
               </wp:anchor>
             </w:drawing>
           </mc:Choice>
-          <mc:Fallback xmlns:w16sdtdh="http://schemas.microsoft.com/office/word/2020/wordml/sdtdatahash" xmlns:w16="http://schemas.microsoft.com/office/word/2018/wordml" xmlns:w16cex="http://schemas.microsoft.com/office/word/2018/wordml/cex" xmlns:oel="http://schemas.microsoft.com/office/2019/extlst">
+          <mc:Fallback>
             <w:pict>
-              <v:rect w14:anchorId="5D365D93" id="Rectangle 21" o:spid="_x0000_s1026" style="position:absolute;margin-left:-55pt;margin-top:-54.3pt;width:641.25pt;height:885pt;z-index:-251621376;visibility:visible;mso-wrap-style:square;mso-width-percent:0;mso-height-percent:0;mso-wrap-distance-left:9pt;mso-wrap-distance-top:0;mso-wrap-distance-right:9pt;mso-wrap-distance-bottom:0;mso-position-horizontal:absolute;mso-position-horizontal-relative:margin;mso-position-vertical:absolute;mso-position-vertical-relative:text;mso-width-percent:0;mso-height-percent:0;mso-width-relative:margin;mso-height-relative:margin;v-text-anchor:middle" o:gfxdata="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" fillcolor="#17365d [2415]" stroked="f">
+              <v:rect w14:anchorId="5D365D93" id="Rectangle 21" o:spid="_x0000_s1026" style="position:absolute;margin-left:-55pt;margin-top:-54.3pt;width:641.25pt;height:885pt;z-index:-251621376;visibility:visible;mso-wrap-style:square;mso-width-percent:0;mso-height-percent:0;mso-wrap-distance-left:9pt;mso-wrap-distance-top:0;mso-wrap-distance-right:9pt;mso-wrap-distance-bottom:0;mso-position-horizontal:absolute;mso-position-horizontal-relative:margin;mso-position-vertical:absolute;mso-position-vertical-relative:text;mso-width-percent:0;mso-height-percent:0;mso-width-relative:margin;mso-height-relative:margin;v-text-anchor:middle" o:gfxdata="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" fillcolor="#17365d [2415]" stroked="f">
                 <v:textbox>
                   <w:txbxContent>
                     <w:p>
@@ -2237,13 +2237,15 @@
           <w:bCs/>
           <w:sz w:val="24"/>
           <w:szCs w:val="24"/>
-        </w:rPr>
-      </w:pPr>
-      <w:r>
-        <w:rPr>
-          <w:bCs/>
-          <w:sz w:val="24"/>
-          <w:szCs w:val="24"/>
+          <w:highlight w:val="yellow"/>
+        </w:rPr>
+      </w:pPr>
+      <w:r>
+        <w:rPr>
+          <w:bCs/>
+          <w:sz w:val="24"/>
+          <w:szCs w:val="24"/>
+          <w:highlight w:val="yellow"/>
         </w:rPr>
         <w:t xml:space="preserve">Optional: </w:t>
       </w:r>
@@ -2252,6 +2254,7 @@
           <w:bCs/>
           <w:sz w:val="24"/>
           <w:szCs w:val="24"/>
+          <w:highlight w:val="yellow"/>
         </w:rPr>
         <w:t>Artificial</w:t>
       </w:r>
@@ -2260,6 +2263,7 @@
           <w:bCs/>
           <w:sz w:val="24"/>
           <w:szCs w:val="24"/>
+          <w:highlight w:val="yellow"/>
         </w:rPr>
         <w:t xml:space="preserve"> intelligence/</w:t>
       </w:r>
@@ -2268,6 +2272,7 @@
           <w:bCs/>
           <w:sz w:val="24"/>
           <w:szCs w:val="24"/>
+          <w:highlight w:val="yellow"/>
         </w:rPr>
         <w:t>non-player</w:t>
       </w:r>
@@ -2276,6 +2281,7 @@
           <w:bCs/>
           <w:sz w:val="24"/>
           <w:szCs w:val="24"/>
+          <w:highlight w:val="yellow"/>
         </w:rPr>
         <w:t xml:space="preserve"> characters</w:t>
       </w:r>
@@ -2291,13 +2297,15 @@
           <w:bCs/>
           <w:sz w:val="24"/>
           <w:szCs w:val="24"/>
-        </w:rPr>
-      </w:pPr>
-      <w:r>
-        <w:rPr>
-          <w:bCs/>
-          <w:sz w:val="24"/>
-          <w:szCs w:val="24"/>
+          <w:highlight w:val="yellow"/>
+        </w:rPr>
+      </w:pPr>
+      <w:r>
+        <w:rPr>
+          <w:bCs/>
+          <w:sz w:val="24"/>
+          <w:szCs w:val="24"/>
+          <w:highlight w:val="yellow"/>
         </w:rPr>
         <w:t xml:space="preserve">You can code other characters into your experience if required </w:t>
       </w:r>
@@ -2313,13 +2321,15 @@
           <w:bCs/>
           <w:sz w:val="24"/>
           <w:szCs w:val="24"/>
-        </w:rPr>
-      </w:pPr>
-      <w:r>
-        <w:rPr>
-          <w:bCs/>
-          <w:sz w:val="24"/>
-          <w:szCs w:val="24"/>
+          <w:highlight w:val="yellow"/>
+        </w:rPr>
+      </w:pPr>
+      <w:r>
+        <w:rPr>
+          <w:bCs/>
+          <w:sz w:val="24"/>
+          <w:szCs w:val="24"/>
+          <w:highlight w:val="yellow"/>
         </w:rPr>
         <w:t>Examples</w:t>
       </w:r>
@@ -2335,13 +2345,15 @@
           <w:bCs/>
           <w:sz w:val="24"/>
           <w:szCs w:val="24"/>
-        </w:rPr>
-      </w:pPr>
-      <w:r>
-        <w:rPr>
-          <w:bCs/>
-          <w:sz w:val="24"/>
-          <w:szCs w:val="24"/>
+          <w:highlight w:val="yellow"/>
+        </w:rPr>
+      </w:pPr>
+      <w:r>
+        <w:rPr>
+          <w:bCs/>
+          <w:sz w:val="24"/>
+          <w:szCs w:val="24"/>
+          <w:highlight w:val="yellow"/>
         </w:rPr>
         <w:t>Invaders</w:t>
       </w:r>
@@ -2686,12 +2698,14 @@
         <w:rPr>
           <w:sz w:val="24"/>
           <w:szCs w:val="24"/>
-        </w:rPr>
-      </w:pPr>
-      <w:r>
-        <w:rPr>
-          <w:sz w:val="24"/>
-          <w:szCs w:val="24"/>
+          <w:highlight w:val="yellow"/>
+        </w:rPr>
+      </w:pPr>
+      <w:r>
+        <w:rPr>
+          <w:sz w:val="24"/>
+          <w:szCs w:val="24"/>
+          <w:highlight w:val="yellow"/>
         </w:rPr>
         <w:t>A game character (</w:t>
       </w:r>
@@ -2699,6 +2713,7 @@
         <w:rPr>
           <w:sz w:val="24"/>
           <w:szCs w:val="24"/>
+          <w:highlight w:val="yellow"/>
         </w:rPr>
         <w:t>if required for 3</w:t>
       </w:r>
@@ -2706,6 +2721,7 @@
         <w:rPr>
           <w:sz w:val="24"/>
           <w:szCs w:val="24"/>
+          <w:highlight w:val="yellow"/>
           <w:vertAlign w:val="superscript"/>
         </w:rPr>
         <w:t>rd</w:t>
@@ -2714,6 +2730,7 @@
         <w:rPr>
           <w:sz w:val="24"/>
           <w:szCs w:val="24"/>
+          <w:highlight w:val="yellow"/>
         </w:rPr>
         <w:t xml:space="preserve"> person or </w:t>
       </w:r>
@@ -2721,6 +2738,7 @@
         <w:rPr>
           <w:sz w:val="24"/>
           <w:szCs w:val="24"/>
+          <w:highlight w:val="yellow"/>
         </w:rPr>
         <w:t>top-down</w:t>
       </w:r>
@@ -2728,6 +2746,7 @@
         <w:rPr>
           <w:sz w:val="24"/>
           <w:szCs w:val="24"/>
+          <w:highlight w:val="yellow"/>
         </w:rPr>
         <w:t xml:space="preserve"> camera</w:t>
       </w:r>
@@ -2735,6 +2754,7 @@
         <w:rPr>
           <w:sz w:val="24"/>
           <w:szCs w:val="24"/>
+          <w:highlight w:val="yellow"/>
         </w:rPr>
         <w:t>)</w:t>
       </w:r>
@@ -3550,13 +3570,15 @@
           <w:bCs/>
           <w:sz w:val="24"/>
           <w:szCs w:val="24"/>
-        </w:rPr>
-      </w:pPr>
-      <w:r>
-        <w:rPr>
-          <w:bCs/>
-          <w:sz w:val="24"/>
-          <w:szCs w:val="24"/>
+          <w:highlight w:val="yellow"/>
+        </w:rPr>
+      </w:pPr>
+      <w:r>
+        <w:rPr>
+          <w:bCs/>
+          <w:sz w:val="24"/>
+          <w:szCs w:val="24"/>
+          <w:highlight w:val="yellow"/>
         </w:rPr>
         <w:t>Sound FX/Music</w:t>
       </w:r>
@@ -3572,13 +3594,15 @@
           <w:bCs/>
           <w:sz w:val="24"/>
           <w:szCs w:val="24"/>
-        </w:rPr>
-      </w:pPr>
-      <w:r>
-        <w:rPr>
-          <w:bCs/>
-          <w:sz w:val="24"/>
-          <w:szCs w:val="24"/>
+          <w:highlight w:val="yellow"/>
+        </w:rPr>
+      </w:pPr>
+      <w:r>
+        <w:rPr>
+          <w:bCs/>
+          <w:sz w:val="24"/>
+          <w:szCs w:val="24"/>
+          <w:highlight w:val="yellow"/>
         </w:rPr>
         <w:t>You can use free resources as long as they are linked in your repository readme</w:t>
       </w:r>
@@ -3594,13 +3618,15 @@
           <w:bCs/>
           <w:sz w:val="24"/>
           <w:szCs w:val="24"/>
-        </w:rPr>
-      </w:pPr>
-      <w:r>
-        <w:rPr>
-          <w:bCs/>
-          <w:sz w:val="24"/>
-          <w:szCs w:val="24"/>
+          <w:highlight w:val="yellow"/>
+        </w:rPr>
+      </w:pPr>
+      <w:r>
+        <w:rPr>
+          <w:bCs/>
+          <w:sz w:val="24"/>
+          <w:szCs w:val="24"/>
+          <w:highlight w:val="yellow"/>
         </w:rPr>
         <w:t>You can remix audio using the taught software or your own software choice</w:t>
       </w:r>
@@ -3627,6 +3653,7 @@
           <w:bCs/>
           <w:sz w:val="24"/>
           <w:szCs w:val="24"/>
+          <w:highlight w:val="yellow"/>
         </w:rPr>
         <w:t>Create an itch.io page for your project.</w:t>
       </w:r>
@@ -3655,6 +3682,7 @@
           <w:bCs/>
           <w:sz w:val="24"/>
           <w:szCs w:val="24"/>
+          <w:highlight w:val="yellow"/>
         </w:rPr>
       </w:pPr>
       <w:r>
@@ -3662,6 +3690,7 @@
           <w:b/>
           <w:sz w:val="24"/>
           <w:szCs w:val="24"/>
+          <w:highlight w:val="yellow"/>
         </w:rPr>
         <w:t>Deliverables</w:t>
       </w:r>
@@ -3679,6 +3708,7 @@
           <w:bCs/>
           <w:sz w:val="24"/>
           <w:szCs w:val="24"/>
+          <w:highlight w:val="yellow"/>
         </w:rPr>
         <w:t xml:space="preserve">Your source code must be stored in a GitHub repository and the module leader must be added as a collaborator. </w:t>
       </w:r>
@@ -3687,6 +3717,7 @@
           <w:bCs/>
           <w:sz w:val="24"/>
           <w:szCs w:val="24"/>
+          <w:highlight w:val="yellow"/>
         </w:rPr>
         <w:t>The implementation of the source code must be as instructed in the tasks given above.</w:t>
       </w:r>
@@ -3782,13 +3813,15 @@
           <w:bCs/>
           <w:sz w:val="24"/>
           <w:szCs w:val="24"/>
-        </w:rPr>
-      </w:pPr>
-      <w:r>
-        <w:rPr>
-          <w:bCs/>
-          <w:sz w:val="24"/>
-          <w:szCs w:val="24"/>
+          <w:highlight w:val="yellow"/>
+        </w:rPr>
+      </w:pPr>
+      <w:r>
+        <w:rPr>
+          <w:bCs/>
+          <w:sz w:val="24"/>
+          <w:szCs w:val="24"/>
+          <w:highlight w:val="yellow"/>
         </w:rPr>
         <w:t xml:space="preserve">A round of gameplay is between 3-5 minutes </w:t>
       </w:r>
@@ -3797,6 +3830,7 @@
           <w:bCs/>
           <w:sz w:val="24"/>
           <w:szCs w:val="24"/>
+          <w:highlight w:val="yellow"/>
         </w:rPr>
         <w:t xml:space="preserve">in </w:t>
       </w:r>
@@ -3805,6 +3839,7 @@
           <w:bCs/>
           <w:sz w:val="24"/>
           <w:szCs w:val="24"/>
+          <w:highlight w:val="yellow"/>
         </w:rPr>
         <w:t>length</w:t>
       </w:r>
@@ -3820,13 +3855,15 @@
           <w:bCs/>
           <w:sz w:val="24"/>
           <w:szCs w:val="24"/>
-        </w:rPr>
-      </w:pPr>
-      <w:r>
-        <w:rPr>
-          <w:bCs/>
-          <w:sz w:val="24"/>
-          <w:szCs w:val="24"/>
+          <w:highlight w:val="yellow"/>
+        </w:rPr>
+      </w:pPr>
+      <w:r>
+        <w:rPr>
+          <w:bCs/>
+          <w:sz w:val="24"/>
+          <w:szCs w:val="24"/>
+          <w:highlight w:val="yellow"/>
         </w:rPr>
         <w:t>3D scene</w:t>
       </w:r>
@@ -3835,6 +3872,7 @@
           <w:bCs/>
           <w:sz w:val="24"/>
           <w:szCs w:val="24"/>
+          <w:highlight w:val="yellow"/>
         </w:rPr>
         <w:t xml:space="preserve"> with models and textures</w:t>
       </w:r>
@@ -3850,13 +3888,15 @@
           <w:bCs/>
           <w:sz w:val="24"/>
           <w:szCs w:val="24"/>
-        </w:rPr>
-      </w:pPr>
-      <w:r>
-        <w:rPr>
-          <w:bCs/>
-          <w:sz w:val="24"/>
-          <w:szCs w:val="24"/>
+          <w:highlight w:val="yellow"/>
+        </w:rPr>
+      </w:pPr>
+      <w:r>
+        <w:rPr>
+          <w:bCs/>
+          <w:sz w:val="24"/>
+          <w:szCs w:val="24"/>
+          <w:highlight w:val="yellow"/>
         </w:rPr>
         <w:t>Appropriate lighting</w:t>
       </w:r>
@@ -3872,13 +3912,15 @@
           <w:bCs/>
           <w:sz w:val="24"/>
           <w:szCs w:val="24"/>
-        </w:rPr>
-      </w:pPr>
-      <w:r>
-        <w:rPr>
-          <w:bCs/>
-          <w:sz w:val="24"/>
-          <w:szCs w:val="24"/>
+          <w:highlight w:val="yellow"/>
+        </w:rPr>
+      </w:pPr>
+      <w:r>
+        <w:rPr>
+          <w:bCs/>
+          <w:sz w:val="24"/>
+          <w:szCs w:val="24"/>
+          <w:highlight w:val="yellow"/>
         </w:rPr>
         <w:t>A skybox</w:t>
       </w:r>
@@ -3894,13 +3936,15 @@
           <w:bCs/>
           <w:sz w:val="24"/>
           <w:szCs w:val="24"/>
-        </w:rPr>
-      </w:pPr>
-      <w:r>
-        <w:rPr>
-          <w:bCs/>
-          <w:sz w:val="24"/>
-          <w:szCs w:val="24"/>
+          <w:highlight w:val="yellow"/>
+        </w:rPr>
+      </w:pPr>
+      <w:r>
+        <w:rPr>
+          <w:bCs/>
+          <w:sz w:val="24"/>
+          <w:szCs w:val="24"/>
+          <w:highlight w:val="yellow"/>
         </w:rPr>
         <w:t>Movement around the scene</w:t>
       </w:r>
@@ -3909,6 +3953,7 @@
           <w:bCs/>
           <w:sz w:val="24"/>
           <w:szCs w:val="24"/>
+          <w:highlight w:val="yellow"/>
         </w:rPr>
         <w:t xml:space="preserve"> for the player</w:t>
       </w:r>
@@ -3924,13 +3969,15 @@
           <w:bCs/>
           <w:sz w:val="24"/>
           <w:szCs w:val="24"/>
-        </w:rPr>
-      </w:pPr>
-      <w:r>
-        <w:rPr>
-          <w:bCs/>
-          <w:sz w:val="24"/>
-          <w:szCs w:val="24"/>
+          <w:highlight w:val="yellow"/>
+        </w:rPr>
+      </w:pPr>
+      <w:r>
+        <w:rPr>
+          <w:bCs/>
+          <w:sz w:val="24"/>
+          <w:szCs w:val="24"/>
+          <w:highlight w:val="yellow"/>
         </w:rPr>
         <w:lastRenderedPageBreak/>
         <w:t>Identifiable theme and game mechanic</w:t>
@@ -3947,13 +3994,15 @@
           <w:bCs/>
           <w:sz w:val="24"/>
           <w:szCs w:val="24"/>
-        </w:rPr>
-      </w:pPr>
-      <w:r>
-        <w:rPr>
-          <w:bCs/>
-          <w:sz w:val="24"/>
-          <w:szCs w:val="24"/>
+          <w:highlight w:val="yellow"/>
+        </w:rPr>
+      </w:pPr>
+      <w:r>
+        <w:rPr>
+          <w:bCs/>
+          <w:sz w:val="24"/>
+          <w:szCs w:val="24"/>
+          <w:highlight w:val="yellow"/>
         </w:rPr>
         <w:t>Itch.io page</w:t>
       </w:r>
@@ -3969,13 +4018,15 @@
           <w:bCs/>
           <w:sz w:val="24"/>
           <w:szCs w:val="24"/>
-        </w:rPr>
-      </w:pPr>
-      <w:r>
-        <w:rPr>
-          <w:bCs/>
-          <w:sz w:val="24"/>
-          <w:szCs w:val="24"/>
+          <w:highlight w:val="yellow"/>
+        </w:rPr>
+      </w:pPr>
+      <w:r>
+        <w:rPr>
+          <w:bCs/>
+          <w:sz w:val="24"/>
+          <w:szCs w:val="24"/>
+          <w:highlight w:val="yellow"/>
         </w:rPr>
         <w:t xml:space="preserve">Downloadable version of the game for </w:t>
       </w:r>
@@ -3984,6 +4035,7 @@
           <w:bCs/>
           <w:sz w:val="24"/>
           <w:szCs w:val="24"/>
+          <w:highlight w:val="yellow"/>
         </w:rPr>
         <w:t>W</w:t>
       </w:r>
@@ -3992,6 +4044,7 @@
           <w:bCs/>
           <w:sz w:val="24"/>
           <w:szCs w:val="24"/>
+          <w:highlight w:val="yellow"/>
         </w:rPr>
         <w:t>indows</w:t>
       </w:r>
@@ -4007,13 +4060,15 @@
           <w:bCs/>
           <w:sz w:val="24"/>
           <w:szCs w:val="24"/>
-        </w:rPr>
-      </w:pPr>
-      <w:r>
-        <w:rPr>
-          <w:bCs/>
-          <w:sz w:val="24"/>
-          <w:szCs w:val="24"/>
+          <w:highlight w:val="yellow"/>
+        </w:rPr>
+      </w:pPr>
+      <w:r>
+        <w:rPr>
+          <w:bCs/>
+          <w:sz w:val="24"/>
+          <w:szCs w:val="24"/>
+          <w:highlight w:val="yellow"/>
         </w:rPr>
         <w:t>A description of the game and gameplay</w:t>
       </w:r>
@@ -4029,13 +4084,15 @@
           <w:bCs/>
           <w:sz w:val="24"/>
           <w:szCs w:val="24"/>
-        </w:rPr>
-      </w:pPr>
-      <w:r>
-        <w:rPr>
-          <w:bCs/>
-          <w:sz w:val="24"/>
-          <w:szCs w:val="24"/>
+          <w:highlight w:val="yellow"/>
+        </w:rPr>
+      </w:pPr>
+      <w:r>
+        <w:rPr>
+          <w:bCs/>
+          <w:sz w:val="24"/>
+          <w:szCs w:val="24"/>
+          <w:highlight w:val="yellow"/>
         </w:rPr>
         <w:t>Install instructions</w:t>
       </w:r>
@@ -4584,6 +4641,7 @@
               <w:rPr>
                 <w:rFonts w:ascii="Arial" w:hAnsi="Arial" w:cs="Arial"/>
                 <w:bCs/>
+                <w:highlight w:val="yellow"/>
               </w:rPr>
               <w:t>Custom start screen background art</w:t>
             </w:r>
@@ -4612,6 +4670,7 @@
               <w:rPr>
                 <w:rFonts w:ascii="Arial" w:hAnsi="Arial" w:cs="Arial"/>
                 <w:bCs/>
+                <w:highlight w:val="yellow"/>
               </w:rPr>
               <w:t>UI uses custom art (not including fonts)</w:t>
             </w:r>
@@ -4679,312 +4738,10 @@
               <w:rPr>
                 <w:rFonts w:ascii="Arial" w:hAnsi="Arial" w:cs="Arial"/>
                 <w:bCs/>
+                <w:highlight w:val="yellow"/>
               </w:rPr>
               <w:t>Implement an in-game tutorial explaining the controls and the game objectives</w:t>
             </w:r>
-          </w:p>
-        </w:tc>
-        <w:tc>
-          <w:tcPr>
-            <w:tcW w:w="962" w:type="dxa"/>
-          </w:tcPr>
-          <w:p>
-            <w:pPr>
-              <w:rPr>
-                <w:rFonts w:ascii="Arial" w:hAnsi="Arial" w:cs="Arial"/>
-                <w:bCs/>
-                <w:sz w:val="24"/>
-                <w:szCs w:val="24"/>
-              </w:rPr>
-            </w:pPr>
-            <w:r>
-              <w:rPr>
-                <w:rFonts w:ascii="Arial" w:hAnsi="Arial" w:cs="Arial"/>
-                <w:bCs/>
-                <w:sz w:val="24"/>
-                <w:szCs w:val="24"/>
-              </w:rPr>
-              <w:t>/</w:t>
-            </w:r>
-            <w:r>
-              <w:rPr>
-                <w:rFonts w:ascii="Arial" w:hAnsi="Arial" w:cs="Arial"/>
-                <w:bCs/>
-                <w:sz w:val="24"/>
-                <w:szCs w:val="24"/>
-              </w:rPr>
-              <w:t>25</w:t>
-            </w:r>
-          </w:p>
-        </w:tc>
-        <w:bookmarkStart w:id="2" w:name="_GoBack"/>
-        <w:bookmarkEnd w:id="2"/>
-      </w:tr>
-      <w:tr>
-        <w:trPr>
-          <w:trHeight w:val="325"/>
-        </w:trPr>
-        <w:tc>
-          <w:tcPr>
-            <w:tcW w:w="10880" w:type="dxa"/>
-            <w:gridSpan w:val="5"/>
-          </w:tcPr>
-          <w:p>
-            <w:pPr>
-              <w:shd w:val="clear" w:color="auto" w:fill="DBE5F1" w:themeFill="accent1" w:themeFillTint="33"/>
-              <w:rPr>
-                <w:rFonts w:ascii="Arial" w:hAnsi="Arial" w:cs="Arial"/>
-                <w:bCs/>
-                <w:sz w:val="24"/>
-                <w:szCs w:val="24"/>
-              </w:rPr>
-            </w:pPr>
-            <w:r>
-              <w:rPr>
-                <w:rFonts w:ascii="Arial" w:hAnsi="Arial" w:cs="Arial"/>
-                <w:bCs/>
-                <w:sz w:val="24"/>
-                <w:szCs w:val="24"/>
-              </w:rPr>
-              <w:t xml:space="preserve">Code base </w:t>
-            </w:r>
-          </w:p>
-        </w:tc>
-      </w:tr>
-      <w:tr>
-        <w:trPr>
-          <w:trHeight w:val="325"/>
-        </w:trPr>
-        <w:tc>
-          <w:tcPr>
-            <w:tcW w:w="2405" w:type="dxa"/>
-          </w:tcPr>
-          <w:p>
-            <w:pPr>
-              <w:rPr>
-                <w:rFonts w:ascii="Arial" w:hAnsi="Arial" w:cs="Arial"/>
-                <w:bCs/>
-              </w:rPr>
-            </w:pPr>
-            <w:r>
-              <w:rPr>
-                <w:rFonts w:ascii="Arial" w:hAnsi="Arial" w:cs="Arial"/>
-                <w:bCs/>
-                <w:highlight w:val="yellow"/>
-              </w:rPr>
-              <w:t>The working camera follows the player in 3</w:t>
-            </w:r>
-            <w:r>
-              <w:rPr>
-                <w:rFonts w:ascii="Arial" w:hAnsi="Arial" w:cs="Arial"/>
-                <w:bCs/>
-                <w:highlight w:val="yellow"/>
-                <w:vertAlign w:val="superscript"/>
-              </w:rPr>
-              <w:t>rd</w:t>
-            </w:r>
-            <w:r>
-              <w:rPr>
-                <w:rFonts w:ascii="Arial" w:hAnsi="Arial" w:cs="Arial"/>
-                <w:bCs/>
-                <w:highlight w:val="yellow"/>
-              </w:rPr>
-              <w:t xml:space="preserve"> person or top-down view</w:t>
-            </w:r>
-          </w:p>
-          <w:p>
-            <w:pPr>
-              <w:rPr>
-                <w:rFonts w:ascii="Arial" w:hAnsi="Arial" w:cs="Arial"/>
-                <w:bCs/>
-              </w:rPr>
-            </w:pPr>
-          </w:p>
-          <w:p>
-            <w:pPr>
-              <w:rPr>
-                <w:rFonts w:ascii="Arial" w:hAnsi="Arial" w:cs="Arial"/>
-                <w:bCs/>
-              </w:rPr>
-            </w:pPr>
-            <w:r>
-              <w:rPr>
-                <w:rFonts w:ascii="Arial" w:hAnsi="Arial" w:cs="Arial"/>
-                <w:bCs/>
-                <w:highlight w:val="yellow"/>
-              </w:rPr>
-              <w:t>Working movement code for the character</w:t>
-            </w:r>
-          </w:p>
-          <w:p>
-            <w:pPr>
-              <w:rPr>
-                <w:rFonts w:ascii="Arial" w:hAnsi="Arial" w:cs="Arial"/>
-                <w:bCs/>
-              </w:rPr>
-            </w:pPr>
-          </w:p>
-        </w:tc>
-        <w:tc>
-          <w:tcPr>
-            <w:tcW w:w="2410" w:type="dxa"/>
-          </w:tcPr>
-          <w:p>
-            <w:pPr>
-              <w:rPr>
-                <w:rFonts w:ascii="Arial" w:hAnsi="Arial" w:cs="Arial"/>
-                <w:bCs/>
-              </w:rPr>
-            </w:pPr>
-            <w:r>
-              <w:rPr>
-                <w:rFonts w:ascii="Arial" w:hAnsi="Arial" w:cs="Arial"/>
-                <w:bCs/>
-              </w:rPr>
-              <w:t xml:space="preserve">Player character animations are present with working code to activate them </w:t>
-            </w:r>
-          </w:p>
-          <w:p>
-            <w:pPr>
-              <w:rPr>
-                <w:rFonts w:ascii="Arial" w:hAnsi="Arial" w:cs="Arial"/>
-                <w:bCs/>
-              </w:rPr>
-            </w:pPr>
-          </w:p>
-          <w:p>
-            <w:pPr>
-              <w:rPr>
-                <w:rFonts w:ascii="Arial" w:hAnsi="Arial" w:cs="Arial"/>
-                <w:bCs/>
-              </w:rPr>
-            </w:pPr>
-            <w:r>
-              <w:rPr>
-                <w:rFonts w:ascii="Arial" w:hAnsi="Arial" w:cs="Arial"/>
-                <w:bCs/>
-              </w:rPr>
-              <w:t>Appropriate use of assessors for use in the unity inspector</w:t>
-            </w:r>
-          </w:p>
-          <w:p>
-            <w:pPr>
-              <w:rPr>
-                <w:rFonts w:ascii="Arial" w:hAnsi="Arial" w:cs="Arial"/>
-                <w:bCs/>
-              </w:rPr>
-            </w:pPr>
-          </w:p>
-        </w:tc>
-        <w:tc>
-          <w:tcPr>
-            <w:tcW w:w="2551" w:type="dxa"/>
-          </w:tcPr>
-          <w:p>
-            <w:pPr>
-              <w:rPr>
-                <w:rFonts w:ascii="Arial" w:hAnsi="Arial" w:cs="Arial"/>
-                <w:bCs/>
-              </w:rPr>
-            </w:pPr>
-            <w:r>
-              <w:rPr>
-                <w:rFonts w:ascii="Arial" w:hAnsi="Arial" w:cs="Arial"/>
-                <w:bCs/>
-                <w:highlight w:val="yellow"/>
-              </w:rPr>
-              <w:t>One or more non-player characters or interactive elements included (e.g., dialogue or follow/chase the player)</w:t>
-            </w:r>
-          </w:p>
-          <w:p>
-            <w:pPr>
-              <w:rPr>
-                <w:rFonts w:ascii="Arial" w:hAnsi="Arial" w:cs="Arial"/>
-                <w:bCs/>
-              </w:rPr>
-            </w:pPr>
-          </w:p>
-          <w:p>
-            <w:pPr>
-              <w:rPr>
-                <w:rFonts w:ascii="Arial" w:hAnsi="Arial" w:cs="Arial"/>
-                <w:bCs/>
-              </w:rPr>
-            </w:pPr>
-            <w:r>
-              <w:rPr>
-                <w:rFonts w:ascii="Arial" w:hAnsi="Arial" w:cs="Arial"/>
-                <w:bCs/>
-              </w:rPr>
-              <w:t>Use of commenting in the code base and appropriate naming for classes, methods and fields.</w:t>
-            </w:r>
-          </w:p>
-          <w:p>
-            <w:pPr>
-              <w:rPr>
-                <w:rFonts w:ascii="Arial" w:hAnsi="Arial" w:cs="Arial"/>
-                <w:bCs/>
-              </w:rPr>
-            </w:pPr>
-          </w:p>
-        </w:tc>
-        <w:tc>
-          <w:tcPr>
-            <w:tcW w:w="2552" w:type="dxa"/>
-          </w:tcPr>
-          <w:p>
-            <w:pPr>
-              <w:rPr>
-                <w:rFonts w:ascii="Arial" w:hAnsi="Arial" w:cs="Arial"/>
-                <w:bCs/>
-              </w:rPr>
-            </w:pPr>
-            <w:r>
-              <w:rPr>
-                <w:rFonts w:ascii="Arial" w:hAnsi="Arial" w:cs="Arial"/>
-                <w:bCs/>
-              </w:rPr>
-              <w:t>Good use of OOP in the code base – use of design patterns if possible</w:t>
-            </w:r>
-          </w:p>
-          <w:p>
-            <w:pPr>
-              <w:rPr>
-                <w:rFonts w:ascii="Arial" w:hAnsi="Arial" w:cs="Arial"/>
-                <w:bCs/>
-              </w:rPr>
-            </w:pPr>
-          </w:p>
-          <w:p>
-            <w:pPr>
-              <w:rPr>
-                <w:rFonts w:ascii="Arial" w:hAnsi="Arial" w:cs="Arial"/>
-                <w:bCs/>
-              </w:rPr>
-            </w:pPr>
-            <w:r>
-              <w:rPr>
-                <w:rFonts w:ascii="Arial" w:hAnsi="Arial" w:cs="Arial"/>
-                <w:bCs/>
-              </w:rPr>
-              <w:t>Writing reusable and extendable code for each part of the game using virtual methods, interfaces or abstract classes</w:t>
-            </w:r>
-          </w:p>
-          <w:p>
-            <w:pPr>
-              <w:rPr>
-                <w:rFonts w:ascii="Arial" w:hAnsi="Arial" w:cs="Arial"/>
-                <w:bCs/>
-              </w:rPr>
-            </w:pPr>
-          </w:p>
-          <w:p>
-            <w:pPr>
-              <w:rPr>
-                <w:rFonts w:ascii="Arial" w:hAnsi="Arial" w:cs="Arial"/>
-                <w:bCs/>
-              </w:rPr>
-            </w:pPr>
           </w:p>
         </w:tc>
         <w:tc>
@@ -5047,6 +4804,317 @@
                 <w:sz w:val="24"/>
                 <w:szCs w:val="24"/>
               </w:rPr>
+              <w:t xml:space="preserve">Code base </w:t>
+            </w:r>
+          </w:p>
+        </w:tc>
+      </w:tr>
+      <w:tr>
+        <w:trPr>
+          <w:trHeight w:val="325"/>
+        </w:trPr>
+        <w:tc>
+          <w:tcPr>
+            <w:tcW w:w="2405" w:type="dxa"/>
+          </w:tcPr>
+          <w:p>
+            <w:pPr>
+              <w:rPr>
+                <w:rFonts w:ascii="Arial" w:hAnsi="Arial" w:cs="Arial"/>
+                <w:bCs/>
+              </w:rPr>
+            </w:pPr>
+            <w:r>
+              <w:rPr>
+                <w:rFonts w:ascii="Arial" w:hAnsi="Arial" w:cs="Arial"/>
+                <w:bCs/>
+                <w:highlight w:val="yellow"/>
+              </w:rPr>
+              <w:t>The working camera follows the player in 3</w:t>
+            </w:r>
+            <w:r>
+              <w:rPr>
+                <w:rFonts w:ascii="Arial" w:hAnsi="Arial" w:cs="Arial"/>
+                <w:bCs/>
+                <w:highlight w:val="yellow"/>
+                <w:vertAlign w:val="superscript"/>
+              </w:rPr>
+              <w:t>rd</w:t>
+            </w:r>
+            <w:r>
+              <w:rPr>
+                <w:rFonts w:ascii="Arial" w:hAnsi="Arial" w:cs="Arial"/>
+                <w:bCs/>
+                <w:highlight w:val="yellow"/>
+              </w:rPr>
+              <w:t xml:space="preserve"> person or top-down view</w:t>
+            </w:r>
+          </w:p>
+          <w:p>
+            <w:pPr>
+              <w:rPr>
+                <w:rFonts w:ascii="Arial" w:hAnsi="Arial" w:cs="Arial"/>
+                <w:bCs/>
+              </w:rPr>
+            </w:pPr>
+          </w:p>
+          <w:p>
+            <w:pPr>
+              <w:rPr>
+                <w:rFonts w:ascii="Arial" w:hAnsi="Arial" w:cs="Arial"/>
+                <w:bCs/>
+              </w:rPr>
+            </w:pPr>
+            <w:r>
+              <w:rPr>
+                <w:rFonts w:ascii="Arial" w:hAnsi="Arial" w:cs="Arial"/>
+                <w:bCs/>
+                <w:highlight w:val="yellow"/>
+              </w:rPr>
+              <w:t>Working movement code for the character</w:t>
+            </w:r>
+          </w:p>
+          <w:p>
+            <w:pPr>
+              <w:rPr>
+                <w:rFonts w:ascii="Arial" w:hAnsi="Arial" w:cs="Arial"/>
+                <w:bCs/>
+              </w:rPr>
+            </w:pPr>
+          </w:p>
+        </w:tc>
+        <w:tc>
+          <w:tcPr>
+            <w:tcW w:w="2410" w:type="dxa"/>
+          </w:tcPr>
+          <w:p>
+            <w:pPr>
+              <w:rPr>
+                <w:rFonts w:ascii="Arial" w:hAnsi="Arial" w:cs="Arial"/>
+                <w:bCs/>
+              </w:rPr>
+            </w:pPr>
+            <w:r>
+              <w:rPr>
+                <w:rFonts w:ascii="Arial" w:hAnsi="Arial" w:cs="Arial"/>
+                <w:bCs/>
+                <w:highlight w:val="yellow"/>
+              </w:rPr>
+              <w:t>Player character animations are present with working code to activate them</w:t>
+            </w:r>
+            <w:r>
+              <w:rPr>
+                <w:rFonts w:ascii="Arial" w:hAnsi="Arial" w:cs="Arial"/>
+                <w:bCs/>
+              </w:rPr>
+              <w:t xml:space="preserve"> </w:t>
+            </w:r>
+          </w:p>
+          <w:p>
+            <w:pPr>
+              <w:rPr>
+                <w:rFonts w:ascii="Arial" w:hAnsi="Arial" w:cs="Arial"/>
+                <w:bCs/>
+              </w:rPr>
+            </w:pPr>
+          </w:p>
+          <w:p>
+            <w:pPr>
+              <w:rPr>
+                <w:rFonts w:ascii="Arial" w:hAnsi="Arial" w:cs="Arial"/>
+                <w:bCs/>
+              </w:rPr>
+            </w:pPr>
+            <w:r>
+              <w:rPr>
+                <w:rFonts w:ascii="Arial" w:hAnsi="Arial" w:cs="Arial"/>
+                <w:bCs/>
+                <w:highlight w:val="yellow"/>
+              </w:rPr>
+              <w:t>Appropriate use of assessors for use in the unity inspector</w:t>
+            </w:r>
+          </w:p>
+          <w:p>
+            <w:pPr>
+              <w:rPr>
+                <w:rFonts w:ascii="Arial" w:hAnsi="Arial" w:cs="Arial"/>
+                <w:bCs/>
+              </w:rPr>
+            </w:pPr>
+          </w:p>
+        </w:tc>
+        <w:tc>
+          <w:tcPr>
+            <w:tcW w:w="2551" w:type="dxa"/>
+          </w:tcPr>
+          <w:p>
+            <w:pPr>
+              <w:rPr>
+                <w:rFonts w:ascii="Arial" w:hAnsi="Arial" w:cs="Arial"/>
+                <w:bCs/>
+              </w:rPr>
+            </w:pPr>
+            <w:r>
+              <w:rPr>
+                <w:rFonts w:ascii="Arial" w:hAnsi="Arial" w:cs="Arial"/>
+                <w:bCs/>
+                <w:highlight w:val="yellow"/>
+              </w:rPr>
+              <w:t>One or more non-player characters or interactive elements included (e.g., dialogue or follow/chase the player)</w:t>
+            </w:r>
+          </w:p>
+          <w:p>
+            <w:pPr>
+              <w:rPr>
+                <w:rFonts w:ascii="Arial" w:hAnsi="Arial" w:cs="Arial"/>
+                <w:bCs/>
+              </w:rPr>
+            </w:pPr>
+          </w:p>
+          <w:p>
+            <w:pPr>
+              <w:rPr>
+                <w:rFonts w:ascii="Arial" w:hAnsi="Arial" w:cs="Arial"/>
+                <w:bCs/>
+              </w:rPr>
+            </w:pPr>
+            <w:r>
+              <w:rPr>
+                <w:rFonts w:ascii="Arial" w:hAnsi="Arial" w:cs="Arial"/>
+                <w:bCs/>
+                <w:highlight w:val="yellow"/>
+              </w:rPr>
+              <w:t>Use of commenting in the code base and appropriate naming for classes, methods and fields.</w:t>
+            </w:r>
+          </w:p>
+          <w:p>
+            <w:pPr>
+              <w:rPr>
+                <w:rFonts w:ascii="Arial" w:hAnsi="Arial" w:cs="Arial"/>
+                <w:bCs/>
+              </w:rPr>
+            </w:pPr>
+          </w:p>
+        </w:tc>
+        <w:tc>
+          <w:tcPr>
+            <w:tcW w:w="2552" w:type="dxa"/>
+          </w:tcPr>
+          <w:p>
+            <w:pPr>
+              <w:rPr>
+                <w:rFonts w:ascii="Arial" w:hAnsi="Arial" w:cs="Arial"/>
+                <w:bCs/>
+              </w:rPr>
+            </w:pPr>
+            <w:r>
+              <w:rPr>
+                <w:rFonts w:ascii="Arial" w:hAnsi="Arial" w:cs="Arial"/>
+                <w:bCs/>
+              </w:rPr>
+              <w:t>Good use of OOP in the code base – use of design patterns if possible</w:t>
+            </w:r>
+          </w:p>
+          <w:p>
+            <w:pPr>
+              <w:rPr>
+                <w:rFonts w:ascii="Arial" w:hAnsi="Arial" w:cs="Arial"/>
+                <w:bCs/>
+              </w:rPr>
+            </w:pPr>
+          </w:p>
+          <w:p>
+            <w:pPr>
+              <w:rPr>
+                <w:rFonts w:ascii="Arial" w:hAnsi="Arial" w:cs="Arial"/>
+                <w:bCs/>
+              </w:rPr>
+            </w:pPr>
+            <w:r>
+              <w:rPr>
+                <w:rFonts w:ascii="Arial" w:hAnsi="Arial" w:cs="Arial"/>
+                <w:bCs/>
+              </w:rPr>
+              <w:t>Writing reusable and extendable code for each part of the game using virtual methods, interfaces or abstract classes</w:t>
+            </w:r>
+          </w:p>
+          <w:p>
+            <w:pPr>
+              <w:rPr>
+                <w:rFonts w:ascii="Arial" w:hAnsi="Arial" w:cs="Arial"/>
+                <w:bCs/>
+              </w:rPr>
+            </w:pPr>
+          </w:p>
+          <w:p>
+            <w:pPr>
+              <w:rPr>
+                <w:rFonts w:ascii="Arial" w:hAnsi="Arial" w:cs="Arial"/>
+                <w:bCs/>
+              </w:rPr>
+            </w:pPr>
+          </w:p>
+        </w:tc>
+        <w:tc>
+          <w:tcPr>
+            <w:tcW w:w="962" w:type="dxa"/>
+          </w:tcPr>
+          <w:p>
+            <w:pPr>
+              <w:rPr>
+                <w:rFonts w:ascii="Arial" w:hAnsi="Arial" w:cs="Arial"/>
+                <w:bCs/>
+                <w:sz w:val="24"/>
+                <w:szCs w:val="24"/>
+              </w:rPr>
+            </w:pPr>
+            <w:r>
+              <w:rPr>
+                <w:rFonts w:ascii="Arial" w:hAnsi="Arial" w:cs="Arial"/>
+                <w:bCs/>
+                <w:sz w:val="24"/>
+                <w:szCs w:val="24"/>
+              </w:rPr>
+              <w:t>/</w:t>
+            </w:r>
+            <w:r>
+              <w:rPr>
+                <w:rFonts w:ascii="Arial" w:hAnsi="Arial" w:cs="Arial"/>
+                <w:bCs/>
+                <w:sz w:val="24"/>
+                <w:szCs w:val="24"/>
+              </w:rPr>
+              <w:t>25</w:t>
+            </w:r>
+          </w:p>
+        </w:tc>
+      </w:tr>
+      <w:tr>
+        <w:trPr>
+          <w:trHeight w:val="325"/>
+        </w:trPr>
+        <w:tc>
+          <w:tcPr>
+            <w:tcW w:w="10880" w:type="dxa"/>
+            <w:gridSpan w:val="5"/>
+          </w:tcPr>
+          <w:p>
+            <w:pPr>
+              <w:shd w:val="clear" w:color="auto" w:fill="DBE5F1" w:themeFill="accent1" w:themeFillTint="33"/>
+              <w:rPr>
+                <w:rFonts w:ascii="Arial" w:hAnsi="Arial" w:cs="Arial"/>
+                <w:bCs/>
+                <w:sz w:val="24"/>
+                <w:szCs w:val="24"/>
+              </w:rPr>
+            </w:pPr>
+            <w:r>
+              <w:rPr>
+                <w:rFonts w:ascii="Arial" w:hAnsi="Arial" w:cs="Arial"/>
+                <w:bCs/>
+                <w:sz w:val="24"/>
+                <w:szCs w:val="24"/>
+              </w:rPr>
               <w:t>Mechanism</w:t>
             </w:r>
           </w:p>
@@ -5071,6 +5139,7 @@
               <w:rPr>
                 <w:rFonts w:ascii="Arial" w:hAnsi="Arial" w:cs="Arial"/>
                 <w:bCs/>
+                <w:highlight w:val="yellow"/>
               </w:rPr>
               <w:t>The game character has a 3D model in the game</w:t>
             </w:r>
@@ -5222,6 +5291,7 @@
               <w:rPr>
                 <w:rFonts w:ascii="Arial" w:hAnsi="Arial" w:cs="Arial"/>
                 <w:bCs/>
+                <w:highlight w:val="yellow"/>
               </w:rPr>
               <w:t>The game character has an animation for moving and idle – or the vehicle has appropriate animations for movement</w:t>
             </w:r>
@@ -5252,14 +5322,7 @@
                 <w:bCs/>
                 <w:highlight w:val="yellow"/>
               </w:rPr>
-              <w:t>Most game assets have custom models</w:t>
-            </w:r>
-            <w:r>
-              <w:rPr>
-                <w:rFonts w:ascii="Arial" w:hAnsi="Arial" w:cs="Arial"/>
-                <w:bCs/>
-              </w:rPr>
-              <w:t xml:space="preserve"> and textures</w:t>
+              <w:t>Most game assets have custom models and textures</w:t>
             </w:r>
           </w:p>
           <w:p>
@@ -5283,6 +5346,13 @@
                 <w:bCs/>
               </w:rPr>
               <w:br/>
+            </w:r>
+            <w:r>
+              <w:rPr>
+                <w:rFonts w:ascii="Arial" w:hAnsi="Arial" w:cs="Arial"/>
+                <w:bCs/>
+                <w:highlight w:val="yellow"/>
+              </w:rPr>
               <w:t>The game character is a custom model with custom textures</w:t>
             </w:r>
           </w:p>
@@ -5326,6 +5396,7 @@
               <w:rPr>
                 <w:rFonts w:ascii="Arial" w:hAnsi="Arial" w:cs="Arial"/>
                 <w:bCs/>
+                <w:highlight w:val="yellow"/>
               </w:rPr>
               <w:t>All game assets have custom models and textures</w:t>
             </w:r>
@@ -5408,12 +5479,14 @@
               <w:rPr>
                 <w:rFonts w:ascii="Arial" w:hAnsi="Arial" w:cs="Arial"/>
                 <w:bCs/>
+                <w:highlight w:val="yellow"/>
               </w:rPr>
             </w:pPr>
             <w:r>
               <w:rPr>
                 <w:rFonts w:ascii="Arial" w:hAnsi="Arial" w:cs="Arial"/>
                 <w:bCs/>
+                <w:highlight w:val="yellow"/>
               </w:rPr>
               <w:t>Appropriate in-game or menu music is provided</w:t>
             </w:r>
@@ -5423,6 +5496,7 @@
               <w:rPr>
                 <w:rFonts w:ascii="Arial" w:hAnsi="Arial" w:cs="Arial"/>
                 <w:bCs/>
+                <w:highlight w:val="yellow"/>
               </w:rPr>
             </w:pPr>
           </w:p>
@@ -5439,8 +5513,16 @@
               <w:rPr>
                 <w:rFonts w:ascii="Arial" w:hAnsi="Arial" w:cs="Arial"/>
                 <w:bCs/>
-              </w:rPr>
-              <w:t xml:space="preserve">The player character has sound FX and or particle FX </w:t>
+                <w:highlight w:val="yellow"/>
+              </w:rPr>
+              <w:t>The player character has sound FX and or particle FX</w:t>
+            </w:r>
+            <w:r>
+              <w:rPr>
+                <w:rFonts w:ascii="Arial" w:hAnsi="Arial" w:cs="Arial"/>
+                <w:bCs/>
+              </w:rPr>
+              <w:t xml:space="preserve"> </w:t>
             </w:r>
           </w:p>
         </w:tc>
@@ -5459,6 +5541,7 @@
               <w:rPr>
                 <w:rFonts w:ascii="Arial" w:hAnsi="Arial" w:cs="Arial"/>
                 <w:bCs/>
+                <w:highlight w:val="yellow"/>
               </w:rPr>
               <w:t>Most game assets have sound FX and/or particle FX</w:t>
             </w:r>
@@ -5489,12 +5572,14 @@
               <w:rPr>
                 <w:rFonts w:ascii="Arial" w:hAnsi="Arial" w:cs="Arial"/>
                 <w:bCs/>
+                <w:highlight w:val="yellow"/>
               </w:rPr>
             </w:pPr>
             <w:r>
               <w:rPr>
                 <w:rFonts w:ascii="Arial" w:hAnsi="Arial" w:cs="Arial"/>
                 <w:bCs/>
+                <w:highlight w:val="yellow"/>
               </w:rPr>
               <w:t xml:space="preserve">All game assets have sound FX and/or particle FX </w:t>
             </w:r>
@@ -5504,6 +5589,7 @@
               <w:rPr>
                 <w:rFonts w:ascii="Arial" w:hAnsi="Arial" w:cs="Arial"/>
                 <w:bCs/>
+                <w:highlight w:val="yellow"/>
               </w:rPr>
             </w:pPr>
           </w:p>
@@ -5518,6 +5604,7 @@
               <w:rPr>
                 <w:rFonts w:ascii="Arial" w:hAnsi="Arial" w:cs="Arial"/>
                 <w:bCs/>
+                <w:highlight w:val="yellow"/>
               </w:rPr>
               <w:t>UI has sound FX for interactions where appropriate</w:t>
             </w:r>
@@ -5548,6 +5635,7 @@
               <w:rPr>
                 <w:rFonts w:ascii="Arial" w:hAnsi="Arial" w:cs="Arial"/>
                 <w:bCs/>
+                <w:highlight w:val="yellow"/>
               </w:rPr>
               <w:t>At least one custom shader is used in the scene</w:t>
             </w:r>
@@ -5571,8 +5659,16 @@
               <w:rPr>
                 <w:rFonts w:ascii="Arial" w:hAnsi="Arial" w:cs="Arial"/>
                 <w:bCs/>
-              </w:rPr>
-              <w:t>Use of the audio mixer to generate dynamic sound FX</w:t>
+                <w:highlight w:val="yellow"/>
+              </w:rPr>
+              <w:t>Use of the audio mixer</w:t>
+            </w:r>
+            <w:r>
+              <w:rPr>
+                <w:rFonts w:ascii="Arial" w:hAnsi="Arial" w:cs="Arial"/>
+                <w:bCs/>
+              </w:rPr>
+              <w:t xml:space="preserve"> to generate dynamic sound FX</w:t>
             </w:r>
           </w:p>
           <w:p>
@@ -5667,15 +5763,9 @@
               <w:rPr>
                 <w:rFonts w:ascii="Arial" w:hAnsi="Arial" w:cs="Arial"/>
                 <w:bCs/>
-              </w:rPr>
-              <w:t xml:space="preserve">A </w:t>
-            </w:r>
-            <w:r>
-              <w:rPr>
-                <w:rFonts w:ascii="Arial" w:hAnsi="Arial" w:cs="Arial"/>
-                <w:bCs/>
-              </w:rPr>
-              <w:t>link to a working game executable</w:t>
+                <w:highlight w:val="yellow"/>
+              </w:rPr>
+              <w:t>A link to a working game executable</w:t>
             </w:r>
           </w:p>
           <w:p>
@@ -5697,13 +5787,22 @@
               <w:rPr>
                 <w:rFonts w:ascii="Arial" w:hAnsi="Arial" w:cs="Arial"/>
                 <w:bCs/>
-              </w:rPr>
-              <w:t xml:space="preserve">A game description with a list of controls and </w:t>
+                <w:highlight w:val="yellow"/>
+              </w:rPr>
+              <w:t>A game description with a list of controls and</w:t>
             </w:r>
             <w:r>
               <w:rPr>
                 <w:rFonts w:ascii="Arial" w:hAnsi="Arial" w:cs="Arial"/>
                 <w:bCs/>
+              </w:rPr>
+              <w:t xml:space="preserve"> </w:t>
+            </w:r>
+            <w:r>
+              <w:rPr>
+                <w:rFonts w:ascii="Arial" w:hAnsi="Arial" w:cs="Arial"/>
+                <w:bCs/>
+                <w:highlight w:val="yellow"/>
               </w:rPr>
               <w:lastRenderedPageBreak/>
               <w:t>instructions for installation</w:t>
@@ -5733,6 +5832,7 @@
               <w:rPr>
                 <w:rFonts w:ascii="Arial" w:hAnsi="Arial" w:cs="Arial"/>
                 <w:bCs/>
+                <w:highlight w:val="yellow"/>
               </w:rPr>
               <w:lastRenderedPageBreak/>
               <w:t>Include at least three gameplay screenshots</w:t>
@@ -5757,6 +5857,7 @@
               <w:rPr>
                 <w:rFonts w:ascii="Arial" w:hAnsi="Arial" w:cs="Arial"/>
                 <w:bCs/>
+                <w:highlight w:val="yellow"/>
               </w:rPr>
               <w:t>A header title art image for the top of the page</w:t>
             </w:r>
@@ -5785,6 +5886,7 @@
               <w:rPr>
                 <w:rFonts w:ascii="Arial" w:hAnsi="Arial" w:cs="Arial"/>
                 <w:bCs/>
+                <w:highlight w:val="yellow"/>
               </w:rPr>
               <w:lastRenderedPageBreak/>
               <w:t>Custom background art for the sides of the page</w:t>
@@ -5809,6 +5911,7 @@
               <w:rPr>
                 <w:rFonts w:ascii="Arial" w:hAnsi="Arial" w:cs="Arial"/>
                 <w:bCs/>
+                <w:highlight w:val="yellow"/>
               </w:rPr>
               <w:t>Custom header image artwork</w:t>
             </w:r>
@@ -5823,12 +5926,14 @@
               <w:rPr>
                 <w:rFonts w:ascii="Arial" w:hAnsi="Arial" w:cs="Arial"/>
                 <w:bCs/>
+                <w:highlight w:val="yellow"/>
               </w:rPr>
             </w:pPr>
             <w:r>
               <w:rPr>
                 <w:rFonts w:ascii="Arial" w:hAnsi="Arial" w:cs="Arial"/>
                 <w:bCs/>
+                <w:highlight w:val="yellow"/>
               </w:rPr>
               <w:t>A YouTube gameplay video linked on the page</w:t>
             </w:r>
@@ -5838,6 +5943,7 @@
               <w:rPr>
                 <w:rFonts w:ascii="Arial" w:hAnsi="Arial" w:cs="Arial"/>
                 <w:bCs/>
+                <w:highlight w:val="yellow"/>
               </w:rPr>
             </w:pPr>
           </w:p>
@@ -5852,6 +5958,7 @@
               <w:rPr>
                 <w:rFonts w:ascii="Arial" w:hAnsi="Arial" w:cs="Arial"/>
                 <w:bCs/>
+                <w:highlight w:val="yellow"/>
               </w:rPr>
               <w:t>The video is from 30 seconds to 2 minutes long</w:t>
             </w:r>
@@ -6896,7 +7003,7 @@
 </file>
 
 <file path=word/endnotes.xml><?xml version="1.0" encoding="utf-8"?>
-<w:endnotes xmlns:wpc="http://schemas.microsoft.com/office/word/2010/wordprocessingCanvas" xmlns:cx="http://schemas.microsoft.com/office/drawing/2014/chartex" xmlns:cx1="http://schemas.microsoft.com/office/drawing/2015/9/8/chartex" xmlns:cx2="http://schemas.microsoft.com/office/drawing/2015/10/21/chartex" xmlns:cx3="http://schemas.microsoft.com/office/drawing/2016/5/9/chartex" xmlns:cx4="http://schemas.microsoft.com/office/drawing/2016/5/10/chartex" xmlns:cx5="http://schemas.microsoft.com/office/drawing/2016/5/11/chartex" xmlns:cx6="http://schemas.microsoft.com/office/drawing/2016/5/12/chartex" xmlns:cx7="http://schemas.microsoft.com/office/drawing/2016/5/13/chartex" xmlns:cx8="http://schemas.microsoft.com/office/drawing/2016/5/14/chartex" xmlns:mc="http://schemas.openxmlformats.org/markup-compatibility/2006" xmlns:aink="http://schemas.microsoft.com/office/drawing/2016/ink" xmlns:am3d="http://schemas.microsoft.com/office/drawing/2017/model3d" xmlns:o="urn:schemas-microsoft-com:office:office" xmlns:r="http://schemas.openxmlformats.org/officeDocument/2006/relationships" xmlns:m="http://schemas.openxmlformats.org/officeDocument/2006/math" xmlns:v="urn:schemas-microsoft-com:vml" xmlns:wp14="http://schemas.microsoft.com/office/word/2010/wordprocessingDrawing" xmlns:wp="http://schemas.openxmlformats.org/drawingml/2006/wordprocessingDrawing" xmlns:w10="urn:schemas-microsoft-com:office:word" xmlns:w="http://schemas.openxmlformats.org/wordprocessingml/2006/main" xmlns:w14="http://schemas.microsoft.com/office/word/2010/wordml" xmlns:w15="http://schemas.microsoft.com/office/word/2012/wordml" xmlns:w16cid="http://schemas.microsoft.com/office/word/2016/wordml/cid" xmlns:w16se="http://schemas.microsoft.com/office/word/2015/wordml/symex" xmlns:wpg="http://schemas.microsoft.com/office/word/2010/wordprocessingGroup" xmlns:wpi="http://schemas.microsoft.com/office/word/2010/wordprocessingInk" xmlns:wne="http://schemas.microsoft.com/office/word/2006/wordml" xmlns:wps="http://schemas.microsoft.com/office/word/2010/wordprocessingShape" mc:Ignorable="w14 w15 w16se w16cid wp14">
+<w:endnotes xmlns:wpc="http://schemas.microsoft.com/office/word/2010/wordprocessingCanvas" xmlns:cx="http://schemas.microsoft.com/office/drawing/2014/chartex" xmlns:cx1="http://schemas.microsoft.com/office/drawing/2015/9/8/chartex" xmlns:cx2="http://schemas.microsoft.com/office/drawing/2015/10/21/chartex" xmlns:cx3="http://schemas.microsoft.com/office/drawing/2016/5/9/chartex" xmlns:cx4="http://schemas.microsoft.com/office/drawing/2016/5/10/chartex" xmlns:cx5="http://schemas.microsoft.com/office/drawing/2016/5/11/chartex" xmlns:cx6="http://schemas.microsoft.com/office/drawing/2016/5/12/chartex" xmlns:cx7="http://schemas.microsoft.com/office/drawing/2016/5/13/chartex" xmlns:cx8="http://schemas.microsoft.com/office/drawing/2016/5/14/chartex" xmlns:mc="http://schemas.openxmlformats.org/markup-compatibility/2006" xmlns:aink="http://schemas.microsoft.com/office/drawing/2016/ink" xmlns:am3d="http://schemas.microsoft.com/office/drawing/2017/model3d" xmlns:o="urn:schemas-microsoft-com:office:office" xmlns:oel="http://schemas.microsoft.com/office/2019/extlst" xmlns:r="http://schemas.openxmlformats.org/officeDocument/2006/relationships" xmlns:m="http://schemas.openxmlformats.org/officeDocument/2006/math" xmlns:v="urn:schemas-microsoft-com:vml" xmlns:wp14="http://schemas.microsoft.com/office/word/2010/wordprocessingDrawing" xmlns:wp="http://schemas.openxmlformats.org/drawingml/2006/wordprocessingDrawing" xmlns:w10="urn:schemas-microsoft-com:office:word" xmlns:w="http://schemas.openxmlformats.org/wordprocessingml/2006/main" xmlns:w14="http://schemas.microsoft.com/office/word/2010/wordml" xmlns:w15="http://schemas.microsoft.com/office/word/2012/wordml" xmlns:w16cex="http://schemas.microsoft.com/office/word/2018/wordml/cex" xmlns:w16cid="http://schemas.microsoft.com/office/word/2016/wordml/cid" xmlns:w16="http://schemas.microsoft.com/office/word/2018/wordml" xmlns:w16du="http://schemas.microsoft.com/office/word/2023/wordml/word16du" xmlns:w16sdtdh="http://schemas.microsoft.com/office/word/2020/wordml/sdtdatahash" xmlns:w16se="http://schemas.microsoft.com/office/word/2015/wordml/symex" xmlns:wpg="http://schemas.microsoft.com/office/word/2010/wordprocessingGroup" xmlns:wpi="http://schemas.microsoft.com/office/word/2010/wordprocessingInk" xmlns:wne="http://schemas.microsoft.com/office/word/2006/wordml" xmlns:wps="http://schemas.microsoft.com/office/word/2010/wordprocessingShape" mc:Ignorable="w14 w15 w16se w16cid w16 w16cex w16sdtdh w16du wp14">
   <w:endnote w:type="separator" w:id="-1">
     <w:p>
       <w:pPr>
@@ -6928,7 +7035,7 @@
 </file>
 
 <file path=word/footer1.xml><?xml version="1.0" encoding="utf-8"?>
-<w:ftr xmlns:wpc="http://schemas.microsoft.com/office/word/2010/wordprocessingCanvas" xmlns:cx="http://schemas.microsoft.com/office/drawing/2014/chartex" xmlns:cx1="http://schemas.microsoft.com/office/drawing/2015/9/8/chartex" xmlns:cx2="http://schemas.microsoft.com/office/drawing/2015/10/21/chartex" xmlns:cx3="http://schemas.microsoft.com/office/drawing/2016/5/9/chartex" xmlns:cx4="http://schemas.microsoft.com/office/drawing/2016/5/10/chartex" xmlns:cx5="http://schemas.microsoft.com/office/drawing/2016/5/11/chartex" xmlns:cx6="http://schemas.microsoft.com/office/drawing/2016/5/12/chartex" xmlns:cx7="http://schemas.microsoft.com/office/drawing/2016/5/13/chartex" xmlns:cx8="http://schemas.microsoft.com/office/drawing/2016/5/14/chartex" xmlns:mc="http://schemas.openxmlformats.org/markup-compatibility/2006" xmlns:aink="http://schemas.microsoft.com/office/drawing/2016/ink" xmlns:am3d="http://schemas.microsoft.com/office/drawing/2017/model3d" xmlns:o="urn:schemas-microsoft-com:office:office" xmlns:r="http://schemas.openxmlformats.org/officeDocument/2006/relationships" xmlns:m="http://schemas.openxmlformats.org/officeDocument/2006/math" xmlns:v="urn:schemas-microsoft-com:vml" xmlns:wp14="http://schemas.microsoft.com/office/word/2010/wordprocessingDrawing" xmlns:wp="http://schemas.openxmlformats.org/drawingml/2006/wordprocessingDrawing" xmlns:w10="urn:schemas-microsoft-com:office:word" xmlns:w="http://schemas.openxmlformats.org/wordprocessingml/2006/main" xmlns:w14="http://schemas.microsoft.com/office/word/2010/wordml" xmlns:w15="http://schemas.microsoft.com/office/word/2012/wordml" xmlns:w16cid="http://schemas.microsoft.com/office/word/2016/wordml/cid" xmlns:w16se="http://schemas.microsoft.com/office/word/2015/wordml/symex" xmlns:wpg="http://schemas.microsoft.com/office/word/2010/wordprocessingGroup" xmlns:wpi="http://schemas.microsoft.com/office/word/2010/wordprocessingInk" xmlns:wne="http://schemas.microsoft.com/office/word/2006/wordml" xmlns:wps="http://schemas.microsoft.com/office/word/2010/wordprocessingShape" mc:Ignorable="w14 w15 w16se w16cid wp14">
+<w:ftr xmlns:wpc="http://schemas.microsoft.com/office/word/2010/wordprocessingCanvas" xmlns:cx="http://schemas.microsoft.com/office/drawing/2014/chartex" xmlns:cx1="http://schemas.microsoft.com/office/drawing/2015/9/8/chartex" xmlns:cx2="http://schemas.microsoft.com/office/drawing/2015/10/21/chartex" xmlns:cx3="http://schemas.microsoft.com/office/drawing/2016/5/9/chartex" xmlns:cx4="http://schemas.microsoft.com/office/drawing/2016/5/10/chartex" xmlns:cx5="http://schemas.microsoft.com/office/drawing/2016/5/11/chartex" xmlns:cx6="http://schemas.microsoft.com/office/drawing/2016/5/12/chartex" xmlns:cx7="http://schemas.microsoft.com/office/drawing/2016/5/13/chartex" xmlns:cx8="http://schemas.microsoft.com/office/drawing/2016/5/14/chartex" xmlns:mc="http://schemas.openxmlformats.org/markup-compatibility/2006" xmlns:aink="http://schemas.microsoft.com/office/drawing/2016/ink" xmlns:am3d="http://schemas.microsoft.com/office/drawing/2017/model3d" xmlns:o="urn:schemas-microsoft-com:office:office" xmlns:oel="http://schemas.microsoft.com/office/2019/extlst" xmlns:r="http://schemas.openxmlformats.org/officeDocument/2006/relationships" xmlns:m="http://schemas.openxmlformats.org/officeDocument/2006/math" xmlns:v="urn:schemas-microsoft-com:vml" xmlns:wp14="http://schemas.microsoft.com/office/word/2010/wordprocessingDrawing" xmlns:wp="http://schemas.openxmlformats.org/drawingml/2006/wordprocessingDrawing" xmlns:w10="urn:schemas-microsoft-com:office:word" xmlns:w="http://schemas.openxmlformats.org/wordprocessingml/2006/main" xmlns:w14="http://schemas.microsoft.com/office/word/2010/wordml" xmlns:w15="http://schemas.microsoft.com/office/word/2012/wordml" xmlns:w16cex="http://schemas.microsoft.com/office/word/2018/wordml/cex" xmlns:w16cid="http://schemas.microsoft.com/office/word/2016/wordml/cid" xmlns:w16="http://schemas.microsoft.com/office/word/2018/wordml" xmlns:w16du="http://schemas.microsoft.com/office/word/2023/wordml/word16du" xmlns:w16sdtdh="http://schemas.microsoft.com/office/word/2020/wordml/sdtdatahash" xmlns:w16se="http://schemas.microsoft.com/office/word/2015/wordml/symex" xmlns:wpg="http://schemas.microsoft.com/office/word/2010/wordprocessingGroup" xmlns:wpi="http://schemas.microsoft.com/office/word/2010/wordprocessingInk" xmlns:wne="http://schemas.microsoft.com/office/word/2006/wordml" xmlns:wps="http://schemas.microsoft.com/office/word/2010/wordprocessingShape" mc:Ignorable="w14 w15 w16se w16cid w16 w16cex w16sdtdh w16du wp14">
   <w:p>
     <w:pPr>
       <w:pStyle w:val="Footer"/>
@@ -6965,7 +7072,7 @@
 </file>
 
 <file path=word/footer2.xml><?xml version="1.0" encoding="utf-8"?>
-<w:ftr xmlns:wpc="http://schemas.microsoft.com/office/word/2010/wordprocessingCanvas" xmlns:cx="http://schemas.microsoft.com/office/drawing/2014/chartex" xmlns:cx1="http://schemas.microsoft.com/office/drawing/2015/9/8/chartex" xmlns:cx2="http://schemas.microsoft.com/office/drawing/2015/10/21/chartex" xmlns:cx3="http://schemas.microsoft.com/office/drawing/2016/5/9/chartex" xmlns:cx4="http://schemas.microsoft.com/office/drawing/2016/5/10/chartex" xmlns:cx5="http://schemas.microsoft.com/office/drawing/2016/5/11/chartex" xmlns:cx6="http://schemas.microsoft.com/office/drawing/2016/5/12/chartex" xmlns:cx7="http://schemas.microsoft.com/office/drawing/2016/5/13/chartex" xmlns:cx8="http://schemas.microsoft.com/office/drawing/2016/5/14/chartex" xmlns:mc="http://schemas.openxmlformats.org/markup-compatibility/2006" xmlns:aink="http://schemas.microsoft.com/office/drawing/2016/ink" xmlns:am3d="http://schemas.microsoft.com/office/drawing/2017/model3d" xmlns:o="urn:schemas-microsoft-com:office:office" xmlns:r="http://schemas.openxmlformats.org/officeDocument/2006/relationships" xmlns:m="http://schemas.openxmlformats.org/officeDocument/2006/math" xmlns:v="urn:schemas-microsoft-com:vml" xmlns:wp14="http://schemas.microsoft.com/office/word/2010/wordprocessingDrawing" xmlns:wp="http://schemas.openxmlformats.org/drawingml/2006/wordprocessingDrawing" xmlns:w10="urn:schemas-microsoft-com:office:word" xmlns:w="http://schemas.openxmlformats.org/wordprocessingml/2006/main" xmlns:w14="http://schemas.microsoft.com/office/word/2010/wordml" xmlns:w15="http://schemas.microsoft.com/office/word/2012/wordml" xmlns:w16cid="http://schemas.microsoft.com/office/word/2016/wordml/cid" xmlns:w16se="http://schemas.microsoft.com/office/word/2015/wordml/symex" xmlns:wpg="http://schemas.microsoft.com/office/word/2010/wordprocessingGroup" xmlns:wpi="http://schemas.microsoft.com/office/word/2010/wordprocessingInk" xmlns:wne="http://schemas.microsoft.com/office/word/2006/wordml" xmlns:wps="http://schemas.microsoft.com/office/word/2010/wordprocessingShape" mc:Ignorable="w14 w15 w16se w16cid wp14">
+<w:ftr xmlns:wpc="http://schemas.microsoft.com/office/word/2010/wordprocessingCanvas" xmlns:cx="http://schemas.microsoft.com/office/drawing/2014/chartex" xmlns:cx1="http://schemas.microsoft.com/office/drawing/2015/9/8/chartex" xmlns:cx2="http://schemas.microsoft.com/office/drawing/2015/10/21/chartex" xmlns:cx3="http://schemas.microsoft.com/office/drawing/2016/5/9/chartex" xmlns:cx4="http://schemas.microsoft.com/office/drawing/2016/5/10/chartex" xmlns:cx5="http://schemas.microsoft.com/office/drawing/2016/5/11/chartex" xmlns:cx6="http://schemas.microsoft.com/office/drawing/2016/5/12/chartex" xmlns:cx7="http://schemas.microsoft.com/office/drawing/2016/5/13/chartex" xmlns:cx8="http://schemas.microsoft.com/office/drawing/2016/5/14/chartex" xmlns:mc="http://schemas.openxmlformats.org/markup-compatibility/2006" xmlns:aink="http://schemas.microsoft.com/office/drawing/2016/ink" xmlns:am3d="http://schemas.microsoft.com/office/drawing/2017/model3d" xmlns:o="urn:schemas-microsoft-com:office:office" xmlns:oel="http://schemas.microsoft.com/office/2019/extlst" xmlns:r="http://schemas.openxmlformats.org/officeDocument/2006/relationships" xmlns:m="http://schemas.openxmlformats.org/officeDocument/2006/math" xmlns:v="urn:schemas-microsoft-com:vml" xmlns:wp14="http://schemas.microsoft.com/office/word/2010/wordprocessingDrawing" xmlns:wp="http://schemas.openxmlformats.org/drawingml/2006/wordprocessingDrawing" xmlns:w10="urn:schemas-microsoft-com:office:word" xmlns:w="http://schemas.openxmlformats.org/wordprocessingml/2006/main" xmlns:w14="http://schemas.microsoft.com/office/word/2010/wordml" xmlns:w15="http://schemas.microsoft.com/office/word/2012/wordml" xmlns:w16cex="http://schemas.microsoft.com/office/word/2018/wordml/cex" xmlns:w16cid="http://schemas.microsoft.com/office/word/2016/wordml/cid" xmlns:w16="http://schemas.microsoft.com/office/word/2018/wordml" xmlns:w16du="http://schemas.microsoft.com/office/word/2023/wordml/word16du" xmlns:w16sdtdh="http://schemas.microsoft.com/office/word/2020/wordml/sdtdatahash" xmlns:w16se="http://schemas.microsoft.com/office/word/2015/wordml/symex" xmlns:wpg="http://schemas.microsoft.com/office/word/2010/wordprocessingGroup" xmlns:wpi="http://schemas.microsoft.com/office/word/2010/wordprocessingInk" xmlns:wne="http://schemas.microsoft.com/office/word/2006/wordml" xmlns:wps="http://schemas.microsoft.com/office/word/2010/wordprocessingShape" mc:Ignorable="w14 w15 w16se w16cid w16 w16cex w16sdtdh w16du wp14">
   <w:p>
     <w:pPr>
       <w:pStyle w:val="Footer"/>
@@ -7057,7 +7164,7 @@
             </wp:anchor>
           </w:drawing>
         </mc:Choice>
-        <mc:Fallback xmlns:w16sdtdh="http://schemas.microsoft.com/office/word/2020/wordml/sdtdatahash" xmlns:w16="http://schemas.microsoft.com/office/word/2018/wordml" xmlns:w16cex="http://schemas.microsoft.com/office/word/2018/wordml/cex" xmlns:oel="http://schemas.microsoft.com/office/2019/extlst">
+        <mc:Fallback>
           <w:pict>
             <v:rect w14:anchorId="439210FA" id="Rectangle 1" o:spid="_x0000_s1026" style="position:absolute;left:0;text-align:left;margin-left:0;margin-top:19.05pt;width:840pt;height:27pt;z-index:-251651584;visibility:visible;mso-wrap-style:square;mso-width-percent:0;mso-height-percent:0;mso-wrap-distance-left:9pt;mso-wrap-distance-top:0;mso-wrap-distance-right:9pt;mso-wrap-distance-bottom:0;mso-position-horizontal:left;mso-position-horizontal-relative:page;mso-position-vertical:absolute;mso-position-vertical-relative:text;mso-width-percent:0;mso-height-percent:0;mso-width-relative:margin;mso-height-relative:margin;v-text-anchor:middle" o:gfxdata="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" fillcolor="#7f7f7f [1612]" stroked="f">
               <w10:wrap anchorx="page"/>
@@ -7105,7 +7212,7 @@
 </file>
 
 <file path=word/footer3.xml><?xml version="1.0" encoding="utf-8"?>
-<w:ftr xmlns:wpc="http://schemas.microsoft.com/office/word/2010/wordprocessingCanvas" xmlns:cx="http://schemas.microsoft.com/office/drawing/2014/chartex" xmlns:cx1="http://schemas.microsoft.com/office/drawing/2015/9/8/chartex" xmlns:cx2="http://schemas.microsoft.com/office/drawing/2015/10/21/chartex" xmlns:cx3="http://schemas.microsoft.com/office/drawing/2016/5/9/chartex" xmlns:cx4="http://schemas.microsoft.com/office/drawing/2016/5/10/chartex" xmlns:cx5="http://schemas.microsoft.com/office/drawing/2016/5/11/chartex" xmlns:cx6="http://schemas.microsoft.com/office/drawing/2016/5/12/chartex" xmlns:cx7="http://schemas.microsoft.com/office/drawing/2016/5/13/chartex" xmlns:cx8="http://schemas.microsoft.com/office/drawing/2016/5/14/chartex" xmlns:mc="http://schemas.openxmlformats.org/markup-compatibility/2006" xmlns:aink="http://schemas.microsoft.com/office/drawing/2016/ink" xmlns:am3d="http://schemas.microsoft.com/office/drawing/2017/model3d" xmlns:o="urn:schemas-microsoft-com:office:office" xmlns:r="http://schemas.openxmlformats.org/officeDocument/2006/relationships" xmlns:m="http://schemas.openxmlformats.org/officeDocument/2006/math" xmlns:v="urn:schemas-microsoft-com:vml" xmlns:wp14="http://schemas.microsoft.com/office/word/2010/wordprocessingDrawing" xmlns:wp="http://schemas.openxmlformats.org/drawingml/2006/wordprocessingDrawing" xmlns:w10="urn:schemas-microsoft-com:office:word" xmlns:w="http://schemas.openxmlformats.org/wordprocessingml/2006/main" xmlns:w14="http://schemas.microsoft.com/office/word/2010/wordml" xmlns:w15="http://schemas.microsoft.com/office/word/2012/wordml" xmlns:w16cid="http://schemas.microsoft.com/office/word/2016/wordml/cid" xmlns:w16se="http://schemas.microsoft.com/office/word/2015/wordml/symex" xmlns:wpg="http://schemas.microsoft.com/office/word/2010/wordprocessingGroup" xmlns:wpi="http://schemas.microsoft.com/office/word/2010/wordprocessingInk" xmlns:wne="http://schemas.microsoft.com/office/word/2006/wordml" xmlns:wps="http://schemas.microsoft.com/office/word/2010/wordprocessingShape" mc:Ignorable="w14 w15 w16se w16cid wp14">
+<w:ftr xmlns:wpc="http://schemas.microsoft.com/office/word/2010/wordprocessingCanvas" xmlns:cx="http://schemas.microsoft.com/office/drawing/2014/chartex" xmlns:cx1="http://schemas.microsoft.com/office/drawing/2015/9/8/chartex" xmlns:cx2="http://schemas.microsoft.com/office/drawing/2015/10/21/chartex" xmlns:cx3="http://schemas.microsoft.com/office/drawing/2016/5/9/chartex" xmlns:cx4="http://schemas.microsoft.com/office/drawing/2016/5/10/chartex" xmlns:cx5="http://schemas.microsoft.com/office/drawing/2016/5/11/chartex" xmlns:cx6="http://schemas.microsoft.com/office/drawing/2016/5/12/chartex" xmlns:cx7="http://schemas.microsoft.com/office/drawing/2016/5/13/chartex" xmlns:cx8="http://schemas.microsoft.com/office/drawing/2016/5/14/chartex" xmlns:mc="http://schemas.openxmlformats.org/markup-compatibility/2006" xmlns:aink="http://schemas.microsoft.com/office/drawing/2016/ink" xmlns:am3d="http://schemas.microsoft.com/office/drawing/2017/model3d" xmlns:o="urn:schemas-microsoft-com:office:office" xmlns:oel="http://schemas.microsoft.com/office/2019/extlst" xmlns:r="http://schemas.openxmlformats.org/officeDocument/2006/relationships" xmlns:m="http://schemas.openxmlformats.org/officeDocument/2006/math" xmlns:v="urn:schemas-microsoft-com:vml" xmlns:wp14="http://schemas.microsoft.com/office/word/2010/wordprocessingDrawing" xmlns:wp="http://schemas.openxmlformats.org/drawingml/2006/wordprocessingDrawing" xmlns:w10="urn:schemas-microsoft-com:office:word" xmlns:w="http://schemas.openxmlformats.org/wordprocessingml/2006/main" xmlns:w14="http://schemas.microsoft.com/office/word/2010/wordml" xmlns:w15="http://schemas.microsoft.com/office/word/2012/wordml" xmlns:w16cex="http://schemas.microsoft.com/office/word/2018/wordml/cex" xmlns:w16cid="http://schemas.microsoft.com/office/word/2016/wordml/cid" xmlns:w16="http://schemas.microsoft.com/office/word/2018/wordml" xmlns:w16du="http://schemas.microsoft.com/office/word/2023/wordml/word16du" xmlns:w16sdtdh="http://schemas.microsoft.com/office/word/2020/wordml/sdtdatahash" xmlns:w16se="http://schemas.microsoft.com/office/word/2015/wordml/symex" xmlns:wpg="http://schemas.microsoft.com/office/word/2010/wordprocessingGroup" xmlns:wpi="http://schemas.microsoft.com/office/word/2010/wordprocessingInk" xmlns:wne="http://schemas.microsoft.com/office/word/2006/wordml" xmlns:wps="http://schemas.microsoft.com/office/word/2010/wordprocessingShape" mc:Ignorable="w14 w15 w16se w16cid w16 w16cex w16sdtdh w16du wp14">
   <w:p>
     <w:pPr>
       <w:pStyle w:val="Footer"/>
@@ -7115,7 +7222,7 @@
 </file>
 
 <file path=word/footnotes.xml><?xml version="1.0" encoding="utf-8"?>
-<w:footnotes xmlns:wpc="http://schemas.microsoft.com/office/word/2010/wordprocessingCanvas" xmlns:cx="http://schemas.microsoft.com/office/drawing/2014/chartex" xmlns:cx1="http://schemas.microsoft.com/office/drawing/2015/9/8/chartex" xmlns:cx2="http://schemas.microsoft.com/office/drawing/2015/10/21/chartex" xmlns:cx3="http://schemas.microsoft.com/office/drawing/2016/5/9/chartex" xmlns:cx4="http://schemas.microsoft.com/office/drawing/2016/5/10/chartex" xmlns:cx5="http://schemas.microsoft.com/office/drawing/2016/5/11/chartex" xmlns:cx6="http://schemas.microsoft.com/office/drawing/2016/5/12/chartex" xmlns:cx7="http://schemas.microsoft.com/office/drawing/2016/5/13/chartex" xmlns:cx8="http://schemas.microsoft.com/office/drawing/2016/5/14/chartex" xmlns:mc="http://schemas.openxmlformats.org/markup-compatibility/2006" xmlns:aink="http://schemas.microsoft.com/office/drawing/2016/ink" xmlns:am3d="http://schemas.microsoft.com/office/drawing/2017/model3d" xmlns:o="urn:schemas-microsoft-com:office:office" xmlns:r="http://schemas.openxmlformats.org/officeDocument/2006/relationships" xmlns:m="http://schemas.openxmlformats.org/officeDocument/2006/math" xmlns:v="urn:schemas-microsoft-com:vml" xmlns:wp14="http://schemas.microsoft.com/office/word/2010/wordprocessingDrawing" xmlns:wp="http://schemas.openxmlformats.org/drawingml/2006/wordprocessingDrawing" xmlns:w10="urn:schemas-microsoft-com:office:word" xmlns:w="http://schemas.openxmlformats.org/wordprocessingml/2006/main" xmlns:w14="http://schemas.microsoft.com/office/word/2010/wordml" xmlns:w15="http://schemas.microsoft.com/office/word/2012/wordml" xmlns:w16cid="http://schemas.microsoft.com/office/word/2016/wordml/cid" xmlns:w16se="http://schemas.microsoft.com/office/word/2015/wordml/symex" xmlns:wpg="http://schemas.microsoft.com/office/word/2010/wordprocessingGroup" xmlns:wpi="http://schemas.microsoft.com/office/word/2010/wordprocessingInk" xmlns:wne="http://schemas.microsoft.com/office/word/2006/wordml" xmlns:wps="http://schemas.microsoft.com/office/word/2010/wordprocessingShape" mc:Ignorable="w14 w15 w16se w16cid wp14">
+<w:footnotes xmlns:wpc="http://schemas.microsoft.com/office/word/2010/wordprocessingCanvas" xmlns:cx="http://schemas.microsoft.com/office/drawing/2014/chartex" xmlns:cx1="http://schemas.microsoft.com/office/drawing/2015/9/8/chartex" xmlns:cx2="http://schemas.microsoft.com/office/drawing/2015/10/21/chartex" xmlns:cx3="http://schemas.microsoft.com/office/drawing/2016/5/9/chartex" xmlns:cx4="http://schemas.microsoft.com/office/drawing/2016/5/10/chartex" xmlns:cx5="http://schemas.microsoft.com/office/drawing/2016/5/11/chartex" xmlns:cx6="http://schemas.microsoft.com/office/drawing/2016/5/12/chartex" xmlns:cx7="http://schemas.microsoft.com/office/drawing/2016/5/13/chartex" xmlns:cx8="http://schemas.microsoft.com/office/drawing/2016/5/14/chartex" xmlns:mc="http://schemas.openxmlformats.org/markup-compatibility/2006" xmlns:aink="http://schemas.microsoft.com/office/drawing/2016/ink" xmlns:am3d="http://schemas.microsoft.com/office/drawing/2017/model3d" xmlns:o="urn:schemas-microsoft-com:office:office" xmlns:oel="http://schemas.microsoft.com/office/2019/extlst" xmlns:r="http://schemas.openxmlformats.org/officeDocument/2006/relationships" xmlns:m="http://schemas.openxmlformats.org/officeDocument/2006/math" xmlns:v="urn:schemas-microsoft-com:vml" xmlns:wp14="http://schemas.microsoft.com/office/word/2010/wordprocessingDrawing" xmlns:wp="http://schemas.openxmlformats.org/drawingml/2006/wordprocessingDrawing" xmlns:w10="urn:schemas-microsoft-com:office:word" xmlns:w="http://schemas.openxmlformats.org/wordprocessingml/2006/main" xmlns:w14="http://schemas.microsoft.com/office/word/2010/wordml" xmlns:w15="http://schemas.microsoft.com/office/word/2012/wordml" xmlns:w16cex="http://schemas.microsoft.com/office/word/2018/wordml/cex" xmlns:w16cid="http://schemas.microsoft.com/office/word/2016/wordml/cid" xmlns:w16="http://schemas.microsoft.com/office/word/2018/wordml" xmlns:w16du="http://schemas.microsoft.com/office/word/2023/wordml/word16du" xmlns:w16sdtdh="http://schemas.microsoft.com/office/word/2020/wordml/sdtdatahash" xmlns:w16se="http://schemas.microsoft.com/office/word/2015/wordml/symex" xmlns:wpg="http://schemas.microsoft.com/office/word/2010/wordprocessingGroup" xmlns:wpi="http://schemas.microsoft.com/office/word/2010/wordprocessingInk" xmlns:wne="http://schemas.microsoft.com/office/word/2006/wordml" xmlns:wps="http://schemas.microsoft.com/office/word/2010/wordprocessingShape" mc:Ignorable="w14 w15 w16se w16cid w16 w16cex w16sdtdh w16du wp14">
   <w:footnote w:type="separator" w:id="-1">
     <w:p>
       <w:pPr>
@@ -7147,7 +7254,7 @@
 </file>
 
 <file path=word/numbering.xml><?xml version="1.0" encoding="utf-8"?>
-<w:numbering xmlns:wpc="http://schemas.microsoft.com/office/word/2010/wordprocessingCanvas" xmlns:cx="http://schemas.microsoft.com/office/drawing/2014/chartex" xmlns:cx1="http://schemas.microsoft.com/office/drawing/2015/9/8/chartex" xmlns:cx2="http://schemas.microsoft.com/office/drawing/2015/10/21/chartex" xmlns:cx3="http://schemas.microsoft.com/office/drawing/2016/5/9/chartex" xmlns:cx4="http://schemas.microsoft.com/office/drawing/2016/5/10/chartex" xmlns:cx5="http://schemas.microsoft.com/office/drawing/2016/5/11/chartex" xmlns:cx6="http://schemas.microsoft.com/office/drawing/2016/5/12/chartex" xmlns:cx7="http://schemas.microsoft.com/office/drawing/2016/5/13/chartex" xmlns:cx8="http://schemas.microsoft.com/office/drawing/2016/5/14/chartex" xmlns:mc="http://schemas.openxmlformats.org/markup-compatibility/2006" xmlns:aink="http://schemas.microsoft.com/office/drawing/2016/ink" xmlns:am3d="http://schemas.microsoft.com/office/drawing/2017/model3d" xmlns:o="urn:schemas-microsoft-com:office:office" xmlns:r="http://schemas.openxmlformats.org/officeDocument/2006/relationships" xmlns:m="http://schemas.openxmlformats.org/officeDocument/2006/math" xmlns:v="urn:schemas-microsoft-com:vml" xmlns:wp14="http://schemas.microsoft.com/office/word/2010/wordprocessingDrawing" xmlns:wp="http://schemas.openxmlformats.org/drawingml/2006/wordprocessingDrawing" xmlns:w10="urn:schemas-microsoft-com:office:word" xmlns:w="http://schemas.openxmlformats.org/wordprocessingml/2006/main" xmlns:w14="http://schemas.microsoft.com/office/word/2010/wordml" xmlns:w15="http://schemas.microsoft.com/office/word/2012/wordml" xmlns:w16cid="http://schemas.microsoft.com/office/word/2016/wordml/cid" xmlns:w16se="http://schemas.microsoft.com/office/word/2015/wordml/symex" xmlns:wpg="http://schemas.microsoft.com/office/word/2010/wordprocessingGroup" xmlns:wpi="http://schemas.microsoft.com/office/word/2010/wordprocessingInk" xmlns:wne="http://schemas.microsoft.com/office/word/2006/wordml" xmlns:wps="http://schemas.microsoft.com/office/word/2010/wordprocessingShape" mc:Ignorable="w14 w15 w16se w16cid wp14">
+<w:numbering xmlns:wpc="http://schemas.microsoft.com/office/word/2010/wordprocessingCanvas" xmlns:cx="http://schemas.microsoft.com/office/drawing/2014/chartex" xmlns:cx1="http://schemas.microsoft.com/office/drawing/2015/9/8/chartex" xmlns:cx2="http://schemas.microsoft.com/office/drawing/2015/10/21/chartex" xmlns:cx3="http://schemas.microsoft.com/office/drawing/2016/5/9/chartex" xmlns:cx4="http://schemas.microsoft.com/office/drawing/2016/5/10/chartex" xmlns:cx5="http://schemas.microsoft.com/office/drawing/2016/5/11/chartex" xmlns:cx6="http://schemas.microsoft.com/office/drawing/2016/5/12/chartex" xmlns:cx7="http://schemas.microsoft.com/office/drawing/2016/5/13/chartex" xmlns:cx8="http://schemas.microsoft.com/office/drawing/2016/5/14/chartex" xmlns:mc="http://schemas.openxmlformats.org/markup-compatibility/2006" xmlns:aink="http://schemas.microsoft.com/office/drawing/2016/ink" xmlns:am3d="http://schemas.microsoft.com/office/drawing/2017/model3d" xmlns:o="urn:schemas-microsoft-com:office:office" xmlns:oel="http://schemas.microsoft.com/office/2019/extlst" xmlns:r="http://schemas.openxmlformats.org/officeDocument/2006/relationships" xmlns:m="http://schemas.openxmlformats.org/officeDocument/2006/math" xmlns:v="urn:schemas-microsoft-com:vml" xmlns:wp14="http://schemas.microsoft.com/office/word/2010/wordprocessingDrawing" xmlns:wp="http://schemas.openxmlformats.org/drawingml/2006/wordprocessingDrawing" xmlns:w10="urn:schemas-microsoft-com:office:word" xmlns:w="http://schemas.openxmlformats.org/wordprocessingml/2006/main" xmlns:w14="http://schemas.microsoft.com/office/word/2010/wordml" xmlns:w15="http://schemas.microsoft.com/office/word/2012/wordml" xmlns:w16cex="http://schemas.microsoft.com/office/word/2018/wordml/cex" xmlns:w16cid="http://schemas.microsoft.com/office/word/2016/wordml/cid" xmlns:w16="http://schemas.microsoft.com/office/word/2018/wordml" xmlns:w16du="http://schemas.microsoft.com/office/word/2023/wordml/word16du" xmlns:w16sdtdh="http://schemas.microsoft.com/office/word/2020/wordml/sdtdatahash" xmlns:w16se="http://schemas.microsoft.com/office/word/2015/wordml/symex" xmlns:wpg="http://schemas.microsoft.com/office/word/2010/wordprocessingGroup" xmlns:wpi="http://schemas.microsoft.com/office/word/2010/wordprocessingInk" xmlns:wne="http://schemas.microsoft.com/office/word/2006/wordml" xmlns:wps="http://schemas.microsoft.com/office/word/2010/wordprocessingShape" mc:Ignorable="w14 w15 w16se w16cid w16 w16cex w16sdtdh w16du wp14">
   <w:abstractNum w:abstractNumId="0" w15:restartNumberingAfterBreak="0">
     <w:nsid w:val="01386B27"/>
     <w:multiLevelType w:val="hybridMultilevel"/>
@@ -11501,121 +11608,121 @@
       </w:rPr>
     </w:lvl>
   </w:abstractNum>
-  <w:num w:numId="1">
+  <w:num w:numId="1" w16cid:durableId="697435785">
     <w:abstractNumId w:val="17"/>
   </w:num>
-  <w:num w:numId="2">
+  <w:num w:numId="2" w16cid:durableId="1509518313">
     <w:abstractNumId w:val="8"/>
   </w:num>
-  <w:num w:numId="3">
+  <w:num w:numId="3" w16cid:durableId="2100828548">
     <w:abstractNumId w:val="1"/>
   </w:num>
-  <w:num w:numId="4">
+  <w:num w:numId="4" w16cid:durableId="1871993038">
     <w:abstractNumId w:val="3"/>
   </w:num>
-  <w:num w:numId="5">
+  <w:num w:numId="5" w16cid:durableId="255867729">
     <w:abstractNumId w:val="15"/>
   </w:num>
-  <w:num w:numId="6">
+  <w:num w:numId="6" w16cid:durableId="1379430902">
     <w:abstractNumId w:val="27"/>
   </w:num>
-  <w:num w:numId="7">
+  <w:num w:numId="7" w16cid:durableId="2068871245">
     <w:abstractNumId w:val="6"/>
   </w:num>
-  <w:num w:numId="8">
+  <w:num w:numId="8" w16cid:durableId="1012686641">
     <w:abstractNumId w:val="5"/>
   </w:num>
-  <w:num w:numId="9">
+  <w:num w:numId="9" w16cid:durableId="1915778631">
     <w:abstractNumId w:val="12"/>
   </w:num>
-  <w:num w:numId="10">
+  <w:num w:numId="10" w16cid:durableId="880477052">
     <w:abstractNumId w:val="28"/>
   </w:num>
-  <w:num w:numId="11">
+  <w:num w:numId="11" w16cid:durableId="1681927286">
     <w:abstractNumId w:val="30"/>
   </w:num>
-  <w:num w:numId="12">
+  <w:num w:numId="12" w16cid:durableId="196742185">
     <w:abstractNumId w:val="18"/>
   </w:num>
-  <w:num w:numId="13">
+  <w:num w:numId="13" w16cid:durableId="1731683566">
     <w:abstractNumId w:val="34"/>
   </w:num>
-  <w:num w:numId="14">
+  <w:num w:numId="14" w16cid:durableId="991174920">
     <w:abstractNumId w:val="7"/>
   </w:num>
-  <w:num w:numId="15">
+  <w:num w:numId="15" w16cid:durableId="1970738792">
     <w:abstractNumId w:val="2"/>
   </w:num>
-  <w:num w:numId="16">
+  <w:num w:numId="16" w16cid:durableId="1483111202">
     <w:abstractNumId w:val="37"/>
   </w:num>
-  <w:num w:numId="17">
+  <w:num w:numId="17" w16cid:durableId="791677979">
     <w:abstractNumId w:val="23"/>
   </w:num>
-  <w:num w:numId="18">
+  <w:num w:numId="18" w16cid:durableId="727652308">
     <w:abstractNumId w:val="29"/>
   </w:num>
-  <w:num w:numId="19">
+  <w:num w:numId="19" w16cid:durableId="1987856269">
     <w:abstractNumId w:val="13"/>
   </w:num>
-  <w:num w:numId="20">
+  <w:num w:numId="20" w16cid:durableId="777869922">
     <w:abstractNumId w:val="24"/>
   </w:num>
-  <w:num w:numId="21">
+  <w:num w:numId="21" w16cid:durableId="70086511">
     <w:abstractNumId w:val="10"/>
   </w:num>
-  <w:num w:numId="22">
+  <w:num w:numId="22" w16cid:durableId="825122238">
     <w:abstractNumId w:val="14"/>
   </w:num>
-  <w:num w:numId="23">
+  <w:num w:numId="23" w16cid:durableId="1399939538">
     <w:abstractNumId w:val="9"/>
   </w:num>
-  <w:num w:numId="24">
+  <w:num w:numId="24" w16cid:durableId="1902447564">
     <w:abstractNumId w:val="25"/>
   </w:num>
-  <w:num w:numId="25">
+  <w:num w:numId="25" w16cid:durableId="2036423802">
     <w:abstractNumId w:val="19"/>
   </w:num>
-  <w:num w:numId="26">
+  <w:num w:numId="26" w16cid:durableId="1879583363">
     <w:abstractNumId w:val="21"/>
   </w:num>
-  <w:num w:numId="27">
+  <w:num w:numId="27" w16cid:durableId="768936300">
     <w:abstractNumId w:val="22"/>
   </w:num>
-  <w:num w:numId="28">
+  <w:num w:numId="28" w16cid:durableId="1506553683">
     <w:abstractNumId w:val="31"/>
   </w:num>
-  <w:num w:numId="29">
+  <w:num w:numId="29" w16cid:durableId="1806121859">
     <w:abstractNumId w:val="36"/>
   </w:num>
-  <w:num w:numId="30">
+  <w:num w:numId="30" w16cid:durableId="316153152">
     <w:abstractNumId w:val="20"/>
   </w:num>
-  <w:num w:numId="31">
+  <w:num w:numId="31" w16cid:durableId="1322201729">
     <w:abstractNumId w:val="35"/>
   </w:num>
-  <w:num w:numId="32">
+  <w:num w:numId="32" w16cid:durableId="322055224">
     <w:abstractNumId w:val="0"/>
   </w:num>
-  <w:num w:numId="33">
+  <w:num w:numId="33" w16cid:durableId="2102336450">
     <w:abstractNumId w:val="38"/>
   </w:num>
-  <w:num w:numId="34">
+  <w:num w:numId="34" w16cid:durableId="953831036">
     <w:abstractNumId w:val="33"/>
   </w:num>
-  <w:num w:numId="35">
+  <w:num w:numId="35" w16cid:durableId="1666132678">
     <w:abstractNumId w:val="4"/>
   </w:num>
-  <w:num w:numId="36">
+  <w:num w:numId="36" w16cid:durableId="813645402">
     <w:abstractNumId w:val="32"/>
   </w:num>
-  <w:num w:numId="37">
+  <w:num w:numId="37" w16cid:durableId="930159883">
     <w:abstractNumId w:val="26"/>
   </w:num>
-  <w:num w:numId="38">
+  <w:num w:numId="38" w16cid:durableId="703554893">
     <w:abstractNumId w:val="16"/>
   </w:num>
-  <w:num w:numId="39">
+  <w:num w:numId="39" w16cid:durableId="1746873326">
     <w:abstractNumId w:val="11"/>
   </w:num>
   <w:numIdMacAtCleanup w:val="13"/>
@@ -11623,7 +11730,7 @@
 </file>
 
 <file path=word/styles.xml><?xml version="1.0" encoding="utf-8"?>
-<w:styles xmlns:mc="http://schemas.openxmlformats.org/markup-compatibility/2006" xmlns:r="http://schemas.openxmlformats.org/officeDocument/2006/relationships" xmlns:w="http://schemas.openxmlformats.org/wordprocessingml/2006/main" xmlns:w14="http://schemas.microsoft.com/office/word/2010/wordml" xmlns:w15="http://schemas.microsoft.com/office/word/2012/wordml" xmlns:w16cid="http://schemas.microsoft.com/office/word/2016/wordml/cid" xmlns:w16se="http://schemas.microsoft.com/office/word/2015/wordml/symex" mc:Ignorable="w14 w15 w16se w16cid">
+<w:styles xmlns:mc="http://schemas.openxmlformats.org/markup-compatibility/2006" xmlns:r="http://schemas.openxmlformats.org/officeDocument/2006/relationships" xmlns:w="http://schemas.openxmlformats.org/wordprocessingml/2006/main" xmlns:w14="http://schemas.microsoft.com/office/word/2010/wordml" xmlns:w15="http://schemas.microsoft.com/office/word/2012/wordml" xmlns:w16cex="http://schemas.microsoft.com/office/word/2018/wordml/cex" xmlns:w16cid="http://schemas.microsoft.com/office/word/2016/wordml/cid" xmlns:w16="http://schemas.microsoft.com/office/word/2018/wordml" xmlns:w16du="http://schemas.microsoft.com/office/word/2023/wordml/word16du" xmlns:w16sdtdh="http://schemas.microsoft.com/office/word/2020/wordml/sdtdatahash" xmlns:w16se="http://schemas.microsoft.com/office/word/2015/wordml/symex" mc:Ignorable="w14 w15 w16se w16cid w16 w16cex w16sdtdh w16du">
   <w:docDefaults>
     <w:rPrDefault>
       <w:rPr>
@@ -11639,7 +11746,7 @@
       </w:pPr>
     </w:pPrDefault>
   </w:docDefaults>
-  <w:latentStyles w:defLockedState="0" w:defUIPriority="99" w:defSemiHidden="0" w:defUnhideWhenUsed="0" w:defQFormat="0" w:count="375">
+  <w:latentStyles w:defLockedState="0" w:defUIPriority="99" w:defSemiHidden="0" w:defUnhideWhenUsed="0" w:defQFormat="0" w:count="376">
     <w:lsdException w:name="Normal" w:uiPriority="0" w:qFormat="1"/>
     <w:lsdException w:name="heading 1" w:uiPriority="0" w:qFormat="1"/>
     <w:lsdException w:name="heading 2" w:semiHidden="1" w:uiPriority="0" w:unhideWhenUsed="1" w:qFormat="1"/>
@@ -12015,6 +12122,7 @@
     <w:lsdException w:name="Smart Hyperlink" w:semiHidden="1" w:unhideWhenUsed="1"/>
     <w:lsdException w:name="Hashtag" w:semiHidden="1" w:unhideWhenUsed="1"/>
     <w:lsdException w:name="Unresolved Mention" w:semiHidden="1" w:unhideWhenUsed="1"/>
+    <w:lsdException w:name="Smart Link" w:semiHidden="1" w:unhideWhenUsed="1"/>
   </w:latentStyles>
   <w:style w:type="paragraph" w:default="1" w:styleId="Normal">
     <w:name w:val="Normal"/>

</xml_diff>